<commit_message>
A mitad los permisos
</commit_message>
<xml_diff>
--- a/CAMPO Documento/ULTIMA entrega Dialect Cafe - Zoel Villar.docx
+++ b/CAMPO Documento/ULTIMA entrega Dialect Cafe - Zoel Villar.docx
@@ -140,12 +140,10 @@
           <w:shd w:val="clear" w:color="auto" w:fill="FFFFFF"/>
           <w:lang w:val="es-MX"/>
         </w:rPr>
-        <w:t>, Buenos Aires, llamada “Dialect Café”. Se pone en contacto con Ingenieros en Sistemas de UAI para desarrollar un sistema de compra y ventas que funcionará en su sede de manera presencial.</w:t>
-      </w:r>
-    </w:p>
-    <w:p>
-      <w:pPr>
-        <w:ind w:left="-5" w:right="0"/>
+        <w:t>, Buenos Aires, llamada “</w:t>
+      </w:r>
+      <w:proofErr w:type="spellStart"/>
+      <w:r>
         <w:rPr>
           <w:rFonts w:ascii="Open Sans" w:hAnsi="Open Sans" w:cs="Open Sans"/>
           <w:color w:val="262626"/>
@@ -154,7 +152,9 @@
           <w:shd w:val="clear" w:color="auto" w:fill="FFFFFF"/>
           <w:lang w:val="es-MX"/>
         </w:rPr>
-      </w:pPr>
+        <w:t>Dialect</w:t>
+      </w:r>
+      <w:proofErr w:type="spellEnd"/>
       <w:r>
         <w:rPr>
           <w:rFonts w:ascii="Open Sans" w:hAnsi="Open Sans" w:cs="Open Sans"/>
@@ -164,7 +164,7 @@
           <w:shd w:val="clear" w:color="auto" w:fill="FFFFFF"/>
           <w:lang w:val="es-MX"/>
         </w:rPr>
-        <w:t>Se debe dejar de utilizar cualquier elemento físico, como libretas para llevar el día a día de las ventas, stock y totales. </w:t>
+        <w:t xml:space="preserve"> Café”. Se pone en contacto con Ingenieros en Sistemas de UAI para desarrollar un sistema de compra y ventas que funcionará en su sede de manera presencial.</w:t>
       </w:r>
     </w:p>
     <w:p>
@@ -188,7 +188,7 @@
           <w:shd w:val="clear" w:color="auto" w:fill="FFFFFF"/>
           <w:lang w:val="es-MX"/>
         </w:rPr>
-        <w:t>En primer lugar, el sistema permitirá automatizar y optimizar los procesos de venta, lo que se traducirá en un ahorro de tiempo y esfuerzo para los empleados de la cafetería, que podrán centrarse en la atención al cliente en lugar de tener que preocuparse por llevar registros manuales de las ventas.</w:t>
+        <w:t>Se debe dejar de utilizar cualquier elemento físico, como libretas para llevar el día a día de las ventas, stock y totales. </w:t>
       </w:r>
     </w:p>
     <w:p>
@@ -212,7 +212,7 @@
           <w:shd w:val="clear" w:color="auto" w:fill="FFFFFF"/>
           <w:lang w:val="es-MX"/>
         </w:rPr>
-        <w:t>Además, el sistema permitirá mantener un control actualizado del inventario, lo que evitará que los empleados vendan productos que ya no están disponibles y permitirá realizar pedidos automatizados para reponer los productos que se estén agotando. De esta manera, se reducirá la pérdida de ventas y se mejorará la gestión de los recursos.</w:t>
+        <w:t>En primer lugar, el sistema permitirá automatizar y optimizar los procesos de venta, lo que se traducirá en un ahorro de tiempo y esfuerzo para los empleados de la cafetería, que podrán centrarse en la atención al cliente en lugar de tener que preocuparse por llevar registros manuales de las ventas.</w:t>
       </w:r>
     </w:p>
     <w:p>
@@ -236,7 +236,7 @@
           <w:shd w:val="clear" w:color="auto" w:fill="FFFFFF"/>
           <w:lang w:val="es-MX"/>
         </w:rPr>
-        <w:t xml:space="preserve">Por último, el sistema permitirá al gerente de la cafetería tener una visión clara y detallada de la situación del negocio, lo que le permitirá tomar decisiones informadas y estratégicas para mejorar la rentabilidad y la eficiencia de la cafetería. </w:t>
+        <w:t>Además, el sistema permitirá mantener un control actualizado del inventario, lo que evitará que los empleados vendan productos que ya no están disponibles y permitirá realizar pedidos automatizados para reponer los productos que se estén agotando. De esta manera, se reducirá la pérdida de ventas y se mejorará la gestión de los recursos.</w:t>
       </w:r>
     </w:p>
     <w:p>
@@ -260,6 +260,30 @@
           <w:shd w:val="clear" w:color="auto" w:fill="FFFFFF"/>
           <w:lang w:val="es-MX"/>
         </w:rPr>
+        <w:t xml:space="preserve">Por último, el sistema permitirá al gerente de la cafetería tener una visión clara y detallada de la situación del negocio, lo que le permitirá tomar decisiones informadas y estratégicas para mejorar la rentabilidad y la eficiencia de la cafetería. </w:t>
+      </w:r>
+    </w:p>
+    <w:p>
+      <w:pPr>
+        <w:ind w:left="-5" w:right="0"/>
+        <w:rPr>
+          <w:rFonts w:ascii="Open Sans" w:hAnsi="Open Sans" w:cs="Open Sans"/>
+          <w:color w:val="262626"/>
+          <w:sz w:val="21"/>
+          <w:szCs w:val="21"/>
+          <w:shd w:val="clear" w:color="auto" w:fill="FFFFFF"/>
+          <w:lang w:val="es-MX"/>
+        </w:rPr>
+      </w:pPr>
+      <w:r>
+        <w:rPr>
+          <w:rFonts w:ascii="Open Sans" w:hAnsi="Open Sans" w:cs="Open Sans"/>
+          <w:color w:val="262626"/>
+          <w:sz w:val="21"/>
+          <w:szCs w:val="21"/>
+          <w:shd w:val="clear" w:color="auto" w:fill="FFFFFF"/>
+          <w:lang w:val="es-MX"/>
+        </w:rPr>
         <w:t>En resumen, el sistema de gestión de compras y ventas será una herramienta valiosa para el éxito y la sostenibilidad de Dialecto Café.</w:t>
       </w:r>
     </w:p>
@@ -300,7 +324,21 @@
         <w:rPr>
           <w:lang w:val="es-MX"/>
         </w:rPr>
-        <w:t xml:space="preserve">La descripción funcional del producto a nivel global, se realiza a través de la identificación de las gestiones organizacionales que están involucradas dentro del alcance del sistema. La descripción de cada gestión identificada (sin llegar al nivel de procesos) luego de haber realizado la ingeniería de requerimientos, determina el alcance total del sistema de información.  </w:t>
+        <w:t xml:space="preserve">La descripción funcional del producto a nivel </w:t>
+      </w:r>
+      <w:proofErr w:type="gramStart"/>
+      <w:r>
+        <w:rPr>
+          <w:lang w:val="es-MX"/>
+        </w:rPr>
+        <w:t>global,</w:t>
+      </w:r>
+      <w:proofErr w:type="gramEnd"/>
+      <w:r>
+        <w:rPr>
+          <w:lang w:val="es-MX"/>
+        </w:rPr>
+        <w:t xml:space="preserve"> se realiza a través de la identificación de las gestiones organizacionales que están involucradas dentro del alcance del sistema. La descripción de cada gestión identificada (sin llegar al nivel de procesos) luego de haber realizado la ingeniería de requerimientos, determina el alcance total del sistema de información.  </w:t>
       </w:r>
     </w:p>
     <w:p>
@@ -622,11 +660,19 @@
         </w:rPr>
         <w:t xml:space="preserve">El sistema calcula el precio total de la compra y muestra el monto al </w:t>
       </w:r>
-      <w:r>
-        <w:rPr>
-          <w:lang w:val="es-MX"/>
-        </w:rPr>
-        <w:t>recpcionista, el cual se lo comunica al cliente</w:t>
+      <w:proofErr w:type="spellStart"/>
+      <w:r>
+        <w:rPr>
+          <w:lang w:val="es-MX"/>
+        </w:rPr>
+        <w:t>recpcionista</w:t>
+      </w:r>
+      <w:proofErr w:type="spellEnd"/>
+      <w:r>
+        <w:rPr>
+          <w:lang w:val="es-MX"/>
+        </w:rPr>
+        <w:t>, el cual se lo comunica al cliente</w:t>
       </w:r>
       <w:r>
         <w:rPr>
@@ -855,15 +901,10 @@
           <w:szCs w:val="21"/>
           <w:lang w:val="es-MX"/>
         </w:rPr>
-        <w:t xml:space="preserve"> También involucra la selección y registro de proveedores, la búsqueda de productos sin stock y el pago de la mercaderia.</w:t>
-      </w:r>
-    </w:p>
-    <w:p>
-      <w:pPr>
-        <w:shd w:val="clear" w:color="auto" w:fill="FFFFFF"/>
-        <w:spacing w:after="0" w:line="240" w:lineRule="auto"/>
-        <w:ind w:left="720" w:right="0" w:firstLine="0"/>
-        <w:jc w:val="left"/>
+        <w:t xml:space="preserve"> También involucra la selección y registro de proveedores, la búsqueda de productos sin stock y el pago de la </w:t>
+      </w:r>
+      <w:proofErr w:type="spellStart"/>
+      <w:r>
         <w:rPr>
           <w:rFonts w:ascii="Open Sans" w:eastAsia="Times New Roman" w:hAnsi="Open Sans" w:cs="Open Sans"/>
           <w:color w:val="262626"/>
@@ -871,6 +912,33 @@
           <w:szCs w:val="21"/>
           <w:lang w:val="es-MX"/>
         </w:rPr>
+        <w:t>mercaderia</w:t>
+      </w:r>
+      <w:proofErr w:type="spellEnd"/>
+      <w:r>
+        <w:rPr>
+          <w:rFonts w:ascii="Open Sans" w:eastAsia="Times New Roman" w:hAnsi="Open Sans" w:cs="Open Sans"/>
+          <w:color w:val="262626"/>
+          <w:sz w:val="21"/>
+          <w:szCs w:val="21"/>
+          <w:lang w:val="es-MX"/>
+        </w:rPr>
+        <w:t>.</w:t>
+      </w:r>
+    </w:p>
+    <w:p>
+      <w:pPr>
+        <w:shd w:val="clear" w:color="auto" w:fill="FFFFFF"/>
+        <w:spacing w:after="0" w:line="240" w:lineRule="auto"/>
+        <w:ind w:left="720" w:right="0" w:firstLine="0"/>
+        <w:jc w:val="left"/>
+        <w:rPr>
+          <w:rFonts w:ascii="Open Sans" w:eastAsia="Times New Roman" w:hAnsi="Open Sans" w:cs="Open Sans"/>
+          <w:color w:val="262626"/>
+          <w:sz w:val="21"/>
+          <w:szCs w:val="21"/>
+          <w:lang w:val="es-MX"/>
+        </w:rPr>
       </w:pPr>
     </w:p>
     <w:p>
@@ -886,7 +954,21 @@
         <w:rPr>
           <w:lang w:val="es-MX"/>
         </w:rPr>
-        <w:t>PN2 Gestion de Compras:</w:t>
+        <w:t xml:space="preserve">PN2 </w:t>
+      </w:r>
+      <w:proofErr w:type="spellStart"/>
+      <w:r>
+        <w:rPr>
+          <w:lang w:val="es-MX"/>
+        </w:rPr>
+        <w:t>Gestion</w:t>
+      </w:r>
+      <w:proofErr w:type="spellEnd"/>
+      <w:r>
+        <w:rPr>
+          <w:lang w:val="es-MX"/>
+        </w:rPr>
+        <w:t xml:space="preserve"> de Compras:</w:t>
       </w:r>
     </w:p>
     <w:p>
@@ -992,7 +1074,21 @@
         <w:rPr>
           <w:lang w:val="es-MX"/>
         </w:rPr>
-        <w:t>El proveedor recibe la orden de compra y confirma la aceptación de la misma, especificando el precio final y la fecha de entrega.</w:t>
+        <w:t xml:space="preserve">El proveedor recibe la orden de compra y confirma la aceptación de </w:t>
+      </w:r>
+      <w:proofErr w:type="gramStart"/>
+      <w:r>
+        <w:rPr>
+          <w:lang w:val="es-MX"/>
+        </w:rPr>
+        <w:t>la misma</w:t>
+      </w:r>
+      <w:proofErr w:type="gramEnd"/>
+      <w:r>
+        <w:rPr>
+          <w:lang w:val="es-MX"/>
+        </w:rPr>
+        <w:t>, especificando el precio final y la fecha de entrega.</w:t>
       </w:r>
     </w:p>
     <w:p>
@@ -1366,11 +1462,19 @@
           <w:lang w:val="es-MX"/>
         </w:rPr>
       </w:pPr>
-      <w:r>
-        <w:rPr>
-          <w:lang w:val="es-MX"/>
-        </w:rPr>
-        <w:t>Ticket: Recibo o comprobante de compra que se entrega al cliente al realizar una transacción.</w:t>
+      <w:proofErr w:type="gramStart"/>
+      <w:r>
+        <w:rPr>
+          <w:lang w:val="es-MX"/>
+        </w:rPr>
+        <w:t>Ticket</w:t>
+      </w:r>
+      <w:proofErr w:type="gramEnd"/>
+      <w:r>
+        <w:rPr>
+          <w:lang w:val="es-MX"/>
+        </w:rPr>
+        <w:t>: Recibo o comprobante de compra que se entrega al cliente al realizar una transacción.</w:t>
       </w:r>
     </w:p>
     <w:p>
@@ -1407,7 +1511,21 @@
         <w:rPr>
           <w:lang w:val="es-MX"/>
         </w:rPr>
-        <w:t>POS: Point of Sale o Punto de Venta. Este término se refiere a la ubicación física en la que se realiza una transacción de venta, como puede ser una caja registradora, un mostrador o una mesa con un dispositivo de pago.</w:t>
+        <w:t xml:space="preserve">POS: Point </w:t>
+      </w:r>
+      <w:proofErr w:type="spellStart"/>
+      <w:r>
+        <w:rPr>
+          <w:lang w:val="es-MX"/>
+        </w:rPr>
+        <w:t>of</w:t>
+      </w:r>
+      <w:proofErr w:type="spellEnd"/>
+      <w:r>
+        <w:rPr>
+          <w:lang w:val="es-MX"/>
+        </w:rPr>
+        <w:t xml:space="preserve"> Sale o Punto de Venta. Este término se refiere a la ubicación física en la que se realiza una transacción de venta, como puede ser una caja registradora, un mostrador o una mesa con un dispositivo de pago.</w:t>
       </w:r>
     </w:p>
     <w:p>
@@ -1421,7 +1539,35 @@
         <w:rPr>
           <w:lang w:val="es-MX"/>
         </w:rPr>
-        <w:t>SKU: Stock Keeping Unit o Unidad de Mantenimiento de Existencias. Este acrónimo se utiliza para referirse a una identificación numérica o alfanumérica única asignada a un producto en inventario, lo que facilita su seguimiento y control.</w:t>
+        <w:t xml:space="preserve">SKU: Stock </w:t>
+      </w:r>
+      <w:proofErr w:type="spellStart"/>
+      <w:r>
+        <w:rPr>
+          <w:lang w:val="es-MX"/>
+        </w:rPr>
+        <w:t>Keeping</w:t>
+      </w:r>
+      <w:proofErr w:type="spellEnd"/>
+      <w:r>
+        <w:rPr>
+          <w:lang w:val="es-MX"/>
+        </w:rPr>
+        <w:t xml:space="preserve"> </w:t>
+      </w:r>
+      <w:proofErr w:type="spellStart"/>
+      <w:r>
+        <w:rPr>
+          <w:lang w:val="es-MX"/>
+        </w:rPr>
+        <w:t>Unit</w:t>
+      </w:r>
+      <w:proofErr w:type="spellEnd"/>
+      <w:r>
+        <w:rPr>
+          <w:lang w:val="es-MX"/>
+        </w:rPr>
+        <w:t xml:space="preserve"> o Unidad de Mantenimiento de Existencias. Este acrónimo se utiliza para referirse a una identificación numérica o alfanumérica única asignada a un producto en inventario, lo que facilita su seguimiento y control.</w:t>
       </w:r>
     </w:p>
     <w:p>
@@ -1491,7 +1637,21 @@
         <w:rPr>
           <w:lang w:val="es-MX"/>
         </w:rPr>
-        <w:t>PC: Permico Compuesto</w:t>
+        <w:t xml:space="preserve">PC: </w:t>
+      </w:r>
+      <w:proofErr w:type="spellStart"/>
+      <w:r>
+        <w:rPr>
+          <w:lang w:val="es-MX"/>
+        </w:rPr>
+        <w:t>Permico</w:t>
+      </w:r>
+      <w:proofErr w:type="spellEnd"/>
+      <w:r>
+        <w:rPr>
+          <w:lang w:val="es-MX"/>
+        </w:rPr>
+        <w:t xml:space="preserve"> Compuesto</w:t>
       </w:r>
     </w:p>
     <w:p>
@@ -1592,8 +1752,30 @@
         <w:rPr>
           <w:lang w:val="es-MX"/>
         </w:rPr>
-        <w:t>Roles que intervienen en Dialect Cafe</w:t>
-      </w:r>
+        <w:t xml:space="preserve">Roles que intervienen en </w:t>
+      </w:r>
+      <w:proofErr w:type="spellStart"/>
+      <w:r>
+        <w:rPr>
+          <w:lang w:val="es-MX"/>
+        </w:rPr>
+        <w:t>Dialect</w:t>
+      </w:r>
+      <w:proofErr w:type="spellEnd"/>
+      <w:r>
+        <w:rPr>
+          <w:lang w:val="es-MX"/>
+        </w:rPr>
+        <w:t xml:space="preserve"> </w:t>
+      </w:r>
+      <w:proofErr w:type="spellStart"/>
+      <w:r>
+        <w:rPr>
+          <w:lang w:val="es-MX"/>
+        </w:rPr>
+        <w:t>Cafe</w:t>
+      </w:r>
+      <w:proofErr w:type="spellEnd"/>
       <w:r>
         <w:rPr>
           <w:lang w:val="es-MX"/>
@@ -1626,11 +1808,19 @@
                 <w:lang w:val="es-MX"/>
               </w:rPr>
             </w:pPr>
+            <w:proofErr w:type="spellStart"/>
             <w:r>
               <w:rPr>
                 <w:lang w:val="es-MX"/>
               </w:rPr>
-              <w:t>Zoel Villar</w:t>
+              <w:t>Zoel</w:t>
+            </w:r>
+            <w:proofErr w:type="spellEnd"/>
+            <w:r>
+              <w:rPr>
+                <w:lang w:val="es-MX"/>
+              </w:rPr>
+              <w:t xml:space="preserve"> Villar</w:t>
             </w:r>
           </w:p>
         </w:tc>
@@ -1695,8 +1885,16 @@
               <w:rPr>
                 <w:lang w:val="es-MX"/>
               </w:rPr>
-              <w:t>Federico Giubis</w:t>
-            </w:r>
+              <w:t xml:space="preserve">Federico </w:t>
+            </w:r>
+            <w:proofErr w:type="spellStart"/>
+            <w:r>
+              <w:rPr>
+                <w:lang w:val="es-MX"/>
+              </w:rPr>
+              <w:t>Giubis</w:t>
+            </w:r>
+            <w:proofErr w:type="spellEnd"/>
           </w:p>
         </w:tc>
         <w:tc>
@@ -1772,8 +1970,16 @@
               <w:rPr>
                 <w:lang w:val="es-MX"/>
               </w:rPr>
-              <w:t>Dante Richetti</w:t>
-            </w:r>
+              <w:t xml:space="preserve">Dante </w:t>
+            </w:r>
+            <w:proofErr w:type="spellStart"/>
+            <w:r>
+              <w:rPr>
+                <w:lang w:val="es-MX"/>
+              </w:rPr>
+              <w:t>Richetti</w:t>
+            </w:r>
+            <w:proofErr w:type="spellEnd"/>
           </w:p>
         </w:tc>
         <w:tc>
@@ -1793,8 +1999,16 @@
               <w:rPr>
                 <w:lang w:val="es-MX"/>
               </w:rPr>
-              <w:t>QA y Testing</w:t>
-            </w:r>
+              <w:t xml:space="preserve">QA y </w:t>
+            </w:r>
+            <w:proofErr w:type="spellStart"/>
+            <w:r>
+              <w:rPr>
+                <w:lang w:val="es-MX"/>
+              </w:rPr>
+              <w:t>Testing</w:t>
+            </w:r>
+            <w:proofErr w:type="spellEnd"/>
           </w:p>
         </w:tc>
         <w:tc>
@@ -1853,11 +2067,19 @@
                 <w:lang w:val="es-MX"/>
               </w:rPr>
             </w:pPr>
+            <w:proofErr w:type="spellStart"/>
             <w:r>
               <w:rPr>
                 <w:lang w:val="es-MX"/>
               </w:rPr>
-              <w:t>Zoel Villar</w:t>
+              <w:t>Zoel</w:t>
+            </w:r>
+            <w:proofErr w:type="spellEnd"/>
+            <w:r>
+              <w:rPr>
+                <w:lang w:val="es-MX"/>
+              </w:rPr>
+              <w:t xml:space="preserve"> Villar</w:t>
             </w:r>
           </w:p>
         </w:tc>
@@ -2179,11 +2401,19 @@
         </w:rPr>
         <w:t xml:space="preserve"> </w:t>
       </w:r>
-      <w:r>
-        <w:rPr>
-          <w:lang w:val="es-MX"/>
-        </w:rPr>
-        <w:t>Estandares de aprobación:</w:t>
+      <w:proofErr w:type="spellStart"/>
+      <w:r>
+        <w:rPr>
+          <w:lang w:val="es-MX"/>
+        </w:rPr>
+        <w:t>Estandares</w:t>
+      </w:r>
+      <w:proofErr w:type="spellEnd"/>
+      <w:r>
+        <w:rPr>
+          <w:lang w:val="es-MX"/>
+        </w:rPr>
+        <w:t xml:space="preserve"> de aprobación:</w:t>
       </w:r>
       <w:r>
         <w:rPr>
@@ -2295,7 +2525,21 @@
           <w:lang w:val="es-MX"/>
         </w:rPr>
         <w:lastRenderedPageBreak/>
-        <w:t>El logo de la empresa debe ser visible en el programa en el Login y pantalla Principal</w:t>
+        <w:t xml:space="preserve">El logo de la empresa debe ser visible en el programa en el </w:t>
+      </w:r>
+      <w:proofErr w:type="spellStart"/>
+      <w:r>
+        <w:rPr>
+          <w:lang w:val="es-MX"/>
+        </w:rPr>
+        <w:t>Login</w:t>
+      </w:r>
+      <w:proofErr w:type="spellEnd"/>
+      <w:r>
+        <w:rPr>
+          <w:lang w:val="es-MX"/>
+        </w:rPr>
+        <w:t xml:space="preserve"> y pantalla Principal</w:t>
       </w:r>
       <w:r>
         <w:rPr>
@@ -2322,8 +2566,16 @@
         <w:rPr>
           <w:lang w:val="es-MX"/>
         </w:rPr>
-        <w:t>El tiempo de respuesta del login</w:t>
-      </w:r>
+        <w:t xml:space="preserve">El tiempo de respuesta del </w:t>
+      </w:r>
+      <w:proofErr w:type="spellStart"/>
+      <w:r>
+        <w:rPr>
+          <w:lang w:val="es-MX"/>
+        </w:rPr>
+        <w:t>login</w:t>
+      </w:r>
+      <w:proofErr w:type="spellEnd"/>
       <w:r>
         <w:rPr>
           <w:lang w:val="es-MX"/>
@@ -2340,8 +2592,16 @@
         <w:rPr>
           <w:lang w:val="es-MX"/>
         </w:rPr>
-        <w:t xml:space="preserve"> y la carga de informacion</w:t>
-      </w:r>
+        <w:t xml:space="preserve"> y la carga de </w:t>
+      </w:r>
+      <w:proofErr w:type="spellStart"/>
+      <w:r>
+        <w:rPr>
+          <w:lang w:val="es-MX"/>
+        </w:rPr>
+        <w:t>informacion</w:t>
+      </w:r>
+      <w:proofErr w:type="spellEnd"/>
       <w:r>
         <w:rPr>
           <w:lang w:val="es-MX"/>
@@ -2402,11 +2662,33 @@
           <w:lang w:val="es-MX"/>
         </w:rPr>
       </w:pPr>
-      <w:r>
-        <w:rPr>
-          <w:lang w:val="es-MX"/>
-        </w:rPr>
-        <w:t>Motherboard y cooler compatible al socket del procesador</w:t>
+      <w:proofErr w:type="spellStart"/>
+      <w:r>
+        <w:rPr>
+          <w:lang w:val="es-MX"/>
+        </w:rPr>
+        <w:t>Motherboard</w:t>
+      </w:r>
+      <w:proofErr w:type="spellEnd"/>
+      <w:r>
+        <w:rPr>
+          <w:lang w:val="es-MX"/>
+        </w:rPr>
+        <w:t xml:space="preserve"> y </w:t>
+      </w:r>
+      <w:proofErr w:type="spellStart"/>
+      <w:r>
+        <w:rPr>
+          <w:lang w:val="es-MX"/>
+        </w:rPr>
+        <w:t>cooler</w:t>
+      </w:r>
+      <w:proofErr w:type="spellEnd"/>
+      <w:r>
+        <w:rPr>
+          <w:lang w:val="es-MX"/>
+        </w:rPr>
+        <w:t xml:space="preserve"> compatible al socket del procesador</w:t>
       </w:r>
     </w:p>
     <w:p>
@@ -2423,11 +2705,19 @@
           <w:lang w:val="es-MX"/>
         </w:rPr>
       </w:pPr>
-      <w:r>
-        <w:rPr>
-          <w:lang w:val="es-MX"/>
-        </w:rPr>
-        <w:t>Minimo 4GB de memoria RAM</w:t>
+      <w:proofErr w:type="spellStart"/>
+      <w:r>
+        <w:rPr>
+          <w:lang w:val="es-MX"/>
+        </w:rPr>
+        <w:t>Minimo</w:t>
+      </w:r>
+      <w:proofErr w:type="spellEnd"/>
+      <w:r>
+        <w:rPr>
+          <w:lang w:val="es-MX"/>
+        </w:rPr>
+        <w:t xml:space="preserve"> 4GB de memoria RAM</w:t>
       </w:r>
     </w:p>
     <w:p>
@@ -2498,12 +2788,14 @@
         </w:rPr>
         <w:t xml:space="preserve"> dispositivos de entrada, como un </w:t>
       </w:r>
+      <w:proofErr w:type="gramStart"/>
       <w:r>
         <w:rPr>
           <w:lang w:val="es-MX"/>
         </w:rPr>
         <w:t>mouse</w:t>
       </w:r>
+      <w:proofErr w:type="gramEnd"/>
       <w:r>
         <w:rPr>
           <w:lang w:val="es-MX"/>
@@ -2586,7 +2878,27 @@
           <w:u w:val="single"/>
           <w:lang w:val="es-AR"/>
         </w:rPr>
-        <w:t>RNFN01 - Realizar Login:</w:t>
+        <w:t xml:space="preserve">RNFN01 - Realizar </w:t>
+      </w:r>
+      <w:proofErr w:type="spellStart"/>
+      <w:r>
+        <w:rPr>
+          <w:sz w:val="23"/>
+          <w:szCs w:val="23"/>
+          <w:u w:val="single"/>
+          <w:lang w:val="es-AR"/>
+        </w:rPr>
+        <w:t>Login</w:t>
+      </w:r>
+      <w:proofErr w:type="spellEnd"/>
+      <w:r>
+        <w:rPr>
+          <w:sz w:val="23"/>
+          <w:szCs w:val="23"/>
+          <w:u w:val="single"/>
+          <w:lang w:val="es-AR"/>
+        </w:rPr>
+        <w:t>:</w:t>
       </w:r>
     </w:p>
     <w:p>
@@ -2610,7 +2922,35 @@
         <w:rPr>
           <w:lang w:val="es-MX"/>
         </w:rPr>
-        <w:t>Se accede a esta función al abrir el programa o al realizar un Logout (RNFN02), siempre será necesario que no haya otro usuario logueado.</w:t>
+        <w:t xml:space="preserve">Se accede a esta función al abrir el programa o al realizar un </w:t>
+      </w:r>
+      <w:proofErr w:type="spellStart"/>
+      <w:r>
+        <w:rPr>
+          <w:lang w:val="es-MX"/>
+        </w:rPr>
+        <w:t>Logout</w:t>
+      </w:r>
+      <w:proofErr w:type="spellEnd"/>
+      <w:r>
+        <w:rPr>
+          <w:lang w:val="es-MX"/>
+        </w:rPr>
+        <w:t xml:space="preserve"> (RNFN02), siempre será necesario que no haya otro usuario </w:t>
+      </w:r>
+      <w:proofErr w:type="spellStart"/>
+      <w:r>
+        <w:rPr>
+          <w:lang w:val="es-MX"/>
+        </w:rPr>
+        <w:t>logueado</w:t>
+      </w:r>
+      <w:proofErr w:type="spellEnd"/>
+      <w:r>
+        <w:rPr>
+          <w:lang w:val="es-MX"/>
+        </w:rPr>
+        <w:t>.</w:t>
       </w:r>
     </w:p>
     <w:p>
@@ -2631,8 +2971,16 @@
         <w:rPr>
           <w:lang w:val="es-MX"/>
         </w:rPr>
-        <w:t>El sistema presentará una GUI para el Loguin (Inicio de sesión). En esta, el usuario ingresará el Nombre de Usuario y la contrseña</w:t>
-      </w:r>
+        <w:t xml:space="preserve">El sistema presentará una GUI para el Loguin (Inicio de sesión). En esta, el usuario ingresará el Nombre de Usuario y la </w:t>
+      </w:r>
+      <w:proofErr w:type="spellStart"/>
+      <w:r>
+        <w:rPr>
+          <w:lang w:val="es-MX"/>
+        </w:rPr>
+        <w:t>contrseña</w:t>
+      </w:r>
+      <w:proofErr w:type="spellEnd"/>
     </w:p>
     <w:p>
       <w:pPr>
@@ -2831,7 +3179,27 @@
           <w:u w:val="single"/>
           <w:lang w:val="es-AR"/>
         </w:rPr>
-        <w:t xml:space="preserve">RNFN02 - Realizar Logout: </w:t>
+        <w:t xml:space="preserve">RNFN02 - Realizar </w:t>
+      </w:r>
+      <w:proofErr w:type="spellStart"/>
+      <w:r>
+        <w:rPr>
+          <w:sz w:val="23"/>
+          <w:szCs w:val="23"/>
+          <w:u w:val="single"/>
+          <w:lang w:val="es-AR"/>
+        </w:rPr>
+        <w:t>Logout</w:t>
+      </w:r>
+      <w:proofErr w:type="spellEnd"/>
+      <w:r>
+        <w:rPr>
+          <w:sz w:val="23"/>
+          <w:szCs w:val="23"/>
+          <w:u w:val="single"/>
+          <w:lang w:val="es-AR"/>
+        </w:rPr>
+        <w:t xml:space="preserve">: </w:t>
       </w:r>
     </w:p>
     <w:p>
@@ -2847,7 +3215,35 @@
         <w:rPr>
           <w:lang w:val="es-MX"/>
         </w:rPr>
-        <w:t>Se accede a esta función dentro del sistema, cuando un usuario se encuentra logueado, dando la posibilidad de desloquearse,</w:t>
+        <w:t xml:space="preserve">Se accede a esta función dentro del sistema, cuando un usuario se encuentra </w:t>
+      </w:r>
+      <w:proofErr w:type="spellStart"/>
+      <w:r>
+        <w:rPr>
+          <w:lang w:val="es-MX"/>
+        </w:rPr>
+        <w:t>logueado</w:t>
+      </w:r>
+      <w:proofErr w:type="spellEnd"/>
+      <w:r>
+        <w:rPr>
+          <w:lang w:val="es-MX"/>
+        </w:rPr>
+        <w:t xml:space="preserve">, dando la posibilidad de </w:t>
+      </w:r>
+      <w:proofErr w:type="spellStart"/>
+      <w:r>
+        <w:rPr>
+          <w:lang w:val="es-MX"/>
+        </w:rPr>
+        <w:t>desloquearse</w:t>
+      </w:r>
+      <w:proofErr w:type="spellEnd"/>
+      <w:r>
+        <w:rPr>
+          <w:lang w:val="es-MX"/>
+        </w:rPr>
+        <w:t>,</w:t>
       </w:r>
     </w:p>
     <w:p>
@@ -2868,7 +3264,21 @@
         <w:rPr>
           <w:lang w:val="es-MX"/>
         </w:rPr>
-        <w:t>Se contará con un botón “Logout” para cerrar la sesión</w:t>
+        <w:t>Se contará con un botón “</w:t>
+      </w:r>
+      <w:proofErr w:type="spellStart"/>
+      <w:r>
+        <w:rPr>
+          <w:lang w:val="es-MX"/>
+        </w:rPr>
+        <w:t>Logout</w:t>
+      </w:r>
+      <w:proofErr w:type="spellEnd"/>
+      <w:r>
+        <w:rPr>
+          <w:lang w:val="es-MX"/>
+        </w:rPr>
+        <w:t>” para cerrar la sesión</w:t>
       </w:r>
     </w:p>
     <w:p>
@@ -3095,7 +3505,21 @@
         <w:rPr>
           <w:lang w:val="es-MX"/>
         </w:rPr>
-        <w:t xml:space="preserve">El sistema contendrá la funcionalidad de cambiar entre idiomas de forma dinámica, por defecto el programa estará en español, pero también incluirá las opción de inglés y portugués. </w:t>
+        <w:t xml:space="preserve">El sistema contendrá la funcionalidad de cambiar entre idiomas de forma dinámica, por defecto el programa estará en español, pero también incluirá </w:t>
+      </w:r>
+      <w:proofErr w:type="gramStart"/>
+      <w:r>
+        <w:rPr>
+          <w:lang w:val="es-MX"/>
+        </w:rPr>
+        <w:t>las opción</w:t>
+      </w:r>
+      <w:proofErr w:type="gramEnd"/>
+      <w:r>
+        <w:rPr>
+          <w:lang w:val="es-MX"/>
+        </w:rPr>
+        <w:t xml:space="preserve"> de inglés y portugués. </w:t>
       </w:r>
     </w:p>
     <w:p>
@@ -3143,7 +3567,27 @@
           <w:u w:val="single"/>
           <w:lang w:val="es-AR"/>
         </w:rPr>
-        <w:t>RNFN06 - Guardar Backup:</w:t>
+        <w:t xml:space="preserve">RNFN06 - Guardar </w:t>
+      </w:r>
+      <w:proofErr w:type="spellStart"/>
+      <w:r>
+        <w:rPr>
+          <w:sz w:val="23"/>
+          <w:szCs w:val="23"/>
+          <w:u w:val="single"/>
+          <w:lang w:val="es-AR"/>
+        </w:rPr>
+        <w:t>Backup</w:t>
+      </w:r>
+      <w:proofErr w:type="spellEnd"/>
+      <w:r>
+        <w:rPr>
+          <w:sz w:val="23"/>
+          <w:szCs w:val="23"/>
+          <w:u w:val="single"/>
+          <w:lang w:val="es-AR"/>
+        </w:rPr>
+        <w:t>:</w:t>
       </w:r>
     </w:p>
     <w:p>
@@ -3159,7 +3603,21 @@
         <w:rPr>
           <w:lang w:val="es-MX"/>
         </w:rPr>
-        <w:t>Todos los Domingos (Día no laborable), el sistema deberá generar de manera automática un Backup de la base de datos, manteniendo la seguridad y la encriptación de los datos.</w:t>
+        <w:t xml:space="preserve">Todos los Domingos (Día no laborable), el sistema deberá generar de manera automática un </w:t>
+      </w:r>
+      <w:proofErr w:type="spellStart"/>
+      <w:r>
+        <w:rPr>
+          <w:lang w:val="es-MX"/>
+        </w:rPr>
+        <w:t>Backup</w:t>
+      </w:r>
+      <w:proofErr w:type="spellEnd"/>
+      <w:r>
+        <w:rPr>
+          <w:lang w:val="es-MX"/>
+        </w:rPr>
+        <w:t xml:space="preserve"> de la base de datos, manteniendo la seguridad y la encriptación de los datos.</w:t>
       </w:r>
     </w:p>
     <w:p>
@@ -3175,7 +3633,21 @@
         <w:rPr>
           <w:lang w:val="es-MX"/>
         </w:rPr>
-        <w:t>Otra forma de realizar un Backup, será manualmente por un usuario con el rol de administrador.</w:t>
+        <w:t xml:space="preserve">Otra forma de realizar un </w:t>
+      </w:r>
+      <w:proofErr w:type="spellStart"/>
+      <w:r>
+        <w:rPr>
+          <w:lang w:val="es-MX"/>
+        </w:rPr>
+        <w:t>Backup</w:t>
+      </w:r>
+      <w:proofErr w:type="spellEnd"/>
+      <w:r>
+        <w:rPr>
+          <w:lang w:val="es-MX"/>
+        </w:rPr>
+        <w:t>, será manualmente por un usuario con el rol de administrador.</w:t>
       </w:r>
     </w:p>
     <w:p>
@@ -3310,7 +3782,25 @@
           <w:sz w:val="24"/>
           <w:lang w:val="es-MX"/>
         </w:rPr>
-        <w:t xml:space="preserve">G06. Diagrama de clases parcial  de todos los módulos implementado </w:t>
+        <w:t xml:space="preserve">G06. Diagrama de clases </w:t>
+      </w:r>
+      <w:proofErr w:type="gramStart"/>
+      <w:r>
+        <w:rPr>
+          <w:color w:val="1F4D78"/>
+          <w:sz w:val="24"/>
+          <w:lang w:val="es-MX"/>
+        </w:rPr>
+        <w:t>parcial  de</w:t>
+      </w:r>
+      <w:proofErr w:type="gramEnd"/>
+      <w:r>
+        <w:rPr>
+          <w:color w:val="1F4D78"/>
+          <w:sz w:val="24"/>
+          <w:lang w:val="es-MX"/>
+        </w:rPr>
+        <w:t xml:space="preserve"> todos los módulos implementado </w:t>
       </w:r>
     </w:p>
     <w:p>
@@ -3341,7 +3831,25 @@
           <w:sz w:val="24"/>
           <w:lang w:val="es-MX"/>
         </w:rPr>
-        <w:t xml:space="preserve">G07. Modelo de datos parcial  de todos los módulos implementados </w:t>
+        <w:t xml:space="preserve">G07. Modelo de datos </w:t>
+      </w:r>
+      <w:proofErr w:type="gramStart"/>
+      <w:r>
+        <w:rPr>
+          <w:color w:val="1F4D78"/>
+          <w:sz w:val="24"/>
+          <w:lang w:val="es-MX"/>
+        </w:rPr>
+        <w:t>parcial  de</w:t>
+      </w:r>
+      <w:proofErr w:type="gramEnd"/>
+      <w:r>
+        <w:rPr>
+          <w:color w:val="1F4D78"/>
+          <w:sz w:val="24"/>
+          <w:lang w:val="es-MX"/>
+        </w:rPr>
+        <w:t xml:space="preserve"> todos los módulos implementados </w:t>
       </w:r>
       <w:r>
         <w:rPr>
@@ -3452,7 +3960,21 @@
         <w:rPr>
           <w:lang w:val="es-MX"/>
         </w:rPr>
-        <w:t xml:space="preserve"> Definicion de Roles</w:t>
+        <w:t xml:space="preserve"> </w:t>
+      </w:r>
+      <w:proofErr w:type="spellStart"/>
+      <w:r>
+        <w:rPr>
+          <w:lang w:val="es-MX"/>
+        </w:rPr>
+        <w:t>Definicion</w:t>
+      </w:r>
+      <w:proofErr w:type="spellEnd"/>
+      <w:r>
+        <w:rPr>
+          <w:lang w:val="es-MX"/>
+        </w:rPr>
+        <w:t xml:space="preserve"> de Roles</w:t>
       </w:r>
     </w:p>
     <w:p>
@@ -4296,49 +4818,15 @@
           <w:bCs/>
           <w:lang w:val="es-AR"/>
         </w:rPr>
-        <w:t xml:space="preserve"> – Ingresar productos:</w:t>
-      </w:r>
-      <w:r>
-        <w:rPr>
-          <w:lang w:val="es-AR"/>
-        </w:rPr>
-        <w:t xml:space="preserve"> El recepcionista atiende el pedido de un cliente ingresando los productos en el carrito</w:t>
-      </w:r>
-      <w:r>
-        <w:rPr>
-          <w:lang w:val="es-AR"/>
-        </w:rPr>
-        <w:t>. El recepcionista ingresa el nombre y la cantidad del producto para que el sistema lo identifique, valide la disponibilidad según la cantidad</w:t>
-      </w:r>
-      <w:r>
-        <w:rPr>
-          <w:lang w:val="es-AR"/>
-        </w:rPr>
-        <w:t xml:space="preserve"> ingresada y si todo es correcto se añada al carrito, </w:t>
-      </w:r>
-      <w:r>
-        <w:rPr>
-          <w:lang w:val="es-AR"/>
-        </w:rPr>
-        <w:t>luego de ingresar todos los productos, se procede a ingresar los datos de venta (include “Ingresar datos de venta”) y luego cobrar la venta (include “Cobrar venta”)</w:t>
-      </w:r>
-    </w:p>
-    <w:p>
-      <w:pPr>
-        <w:spacing w:after="160" w:line="259" w:lineRule="auto"/>
-        <w:ind w:left="0" w:right="0" w:firstLine="0"/>
-        <w:jc w:val="left"/>
-        <w:rPr>
-          <w:lang w:val="es-AR"/>
-        </w:rPr>
-      </w:pPr>
+        <w:t xml:space="preserve"> – </w:t>
+      </w:r>
       <w:r>
         <w:rPr>
           <w:b/>
           <w:bCs/>
           <w:lang w:val="es-AR"/>
         </w:rPr>
-        <w:t xml:space="preserve">Caso de uso 21 </w:t>
+        <w:t>Generar Factura</w:t>
       </w:r>
       <w:r>
         <w:rPr>
@@ -4346,15 +4834,77 @@
           <w:bCs/>
           <w:lang w:val="es-AR"/>
         </w:rPr>
-        <w:t>–</w:t>
-      </w:r>
+        <w:t>:</w:t>
+      </w:r>
+      <w:r>
+        <w:rPr>
+          <w:lang w:val="es-AR"/>
+        </w:rPr>
+        <w:t xml:space="preserve"> El recepcionista atiende el pedido de un cliente ingresando los productos en el carrito</w:t>
+      </w:r>
+      <w:r>
+        <w:rPr>
+          <w:lang w:val="es-AR"/>
+        </w:rPr>
+        <w:t>. El recepcionista ingresa el nombre y la cantidad del producto para que el sistema lo identifique, valide la disponibilidad según la cantidad</w:t>
+      </w:r>
+      <w:r>
+        <w:rPr>
+          <w:lang w:val="es-AR"/>
+        </w:rPr>
+        <w:t xml:space="preserve"> ingresada y si todo es correcto se añada al carrito, </w:t>
+      </w:r>
+      <w:r>
+        <w:rPr>
+          <w:lang w:val="es-AR"/>
+        </w:rPr>
+        <w:t>luego de ingresar todos los productos, se procede a ingresar los datos de venta (</w:t>
+      </w:r>
+      <w:proofErr w:type="spellStart"/>
+      <w:r>
+        <w:rPr>
+          <w:lang w:val="es-AR"/>
+        </w:rPr>
+        <w:t>include</w:t>
+      </w:r>
+      <w:proofErr w:type="spellEnd"/>
+      <w:r>
+        <w:rPr>
+          <w:lang w:val="es-AR"/>
+        </w:rPr>
+        <w:t xml:space="preserve"> “Ingresar datos de venta”) y luego cobrar la venta (</w:t>
+      </w:r>
+      <w:proofErr w:type="spellStart"/>
+      <w:r>
+        <w:rPr>
+          <w:lang w:val="es-AR"/>
+        </w:rPr>
+        <w:t>include</w:t>
+      </w:r>
+      <w:proofErr w:type="spellEnd"/>
+      <w:r>
+        <w:rPr>
+          <w:lang w:val="es-AR"/>
+        </w:rPr>
+        <w:t xml:space="preserve"> “Cobrar venta”)</w:t>
+      </w:r>
+    </w:p>
+    <w:p>
+      <w:pPr>
+        <w:spacing w:after="160" w:line="259" w:lineRule="auto"/>
+        <w:ind w:left="0" w:right="0" w:firstLine="0"/>
+        <w:jc w:val="left"/>
+        <w:rPr>
+          <w:lang w:val="es-AR"/>
+        </w:rPr>
+      </w:pPr>
       <w:r>
         <w:rPr>
           <w:b/>
           <w:bCs/>
           <w:lang w:val="es-AR"/>
         </w:rPr>
-        <w:t xml:space="preserve"> </w:t>
+        <w:t xml:space="preserve">Caso de uso 21 </w:t>
       </w:r>
       <w:r>
         <w:rPr>
@@ -4362,7 +4912,7 @@
           <w:bCs/>
           <w:lang w:val="es-AR"/>
         </w:rPr>
-        <w:t>Ingresar datos de venta</w:t>
+        <w:t>–</w:t>
       </w:r>
       <w:r>
         <w:rPr>
@@ -4370,86 +4920,94 @@
           <w:bCs/>
           <w:lang w:val="es-AR"/>
         </w:rPr>
-        <w:t>:</w:t>
-      </w:r>
-      <w:r>
-        <w:rPr>
-          <w:lang w:val="es-AR"/>
-        </w:rPr>
-        <w:t xml:space="preserve"> Luego de</w:t>
-      </w:r>
-      <w:r>
-        <w:rPr>
-          <w:lang w:val="es-AR"/>
-        </w:rPr>
-        <w:t xml:space="preserve"> </w:t>
-      </w:r>
-      <w:r>
-        <w:rPr>
-          <w:lang w:val="es-AR"/>
-        </w:rPr>
-        <w:t xml:space="preserve">terminar de cargar los productos, es necesario ingresar datos adicionales para continuar con la venta, estos mismos se </w:t>
-      </w:r>
-      <w:r>
-        <w:rPr>
-          <w:lang w:val="es-AR"/>
-        </w:rPr>
-        <w:t>incluirán en la factura de compra. Los datos son: número</w:t>
-      </w:r>
-      <w:r>
-        <w:rPr>
-          <w:lang w:val="es-AR"/>
-        </w:rPr>
-        <w:t xml:space="preserve"> de mesa, nombre del mesero, comentarios </w:t>
-      </w:r>
-      <w:r>
-        <w:rPr>
-          <w:lang w:val="es-AR"/>
-        </w:rPr>
-        <w:t>adicionales,</w:t>
-      </w:r>
-      <w:r>
-        <w:rPr>
-          <w:lang w:val="es-AR"/>
-        </w:rPr>
-        <w:t xml:space="preserve"> </w:t>
-      </w:r>
-      <w:r>
-        <w:rPr>
-          <w:lang w:val="es-AR"/>
-        </w:rPr>
-        <w:t>tipo de pedido</w:t>
-      </w:r>
-      <w:r>
-        <w:rPr>
-          <w:lang w:val="es-AR"/>
-        </w:rPr>
-        <w:t xml:space="preserve"> (para llevar o para comer en el lugar)</w:t>
-      </w:r>
-    </w:p>
-    <w:p>
-      <w:pPr>
-        <w:spacing w:after="160" w:line="259" w:lineRule="auto"/>
-        <w:ind w:left="0" w:right="0" w:firstLine="0"/>
-        <w:jc w:val="left"/>
-        <w:rPr>
-          <w:lang w:val="es-AR"/>
-        </w:rPr>
-      </w:pPr>
+        <w:t>Ingresar datos Adicionales</w:t>
+      </w:r>
       <w:r>
         <w:rPr>
           <w:b/>
           <w:bCs/>
           <w:lang w:val="es-AR"/>
         </w:rPr>
-        <w:t>Caso de uso 22 – Cobrar venta</w:t>
-      </w:r>
+        <w:t>:</w:t>
+      </w:r>
+      <w:r>
+        <w:rPr>
+          <w:lang w:val="es-AR"/>
+        </w:rPr>
+        <w:t xml:space="preserve"> Luego de</w:t>
+      </w:r>
+      <w:r>
+        <w:rPr>
+          <w:lang w:val="es-AR"/>
+        </w:rPr>
+        <w:t xml:space="preserve"> </w:t>
+      </w:r>
+      <w:r>
+        <w:rPr>
+          <w:lang w:val="es-AR"/>
+        </w:rPr>
+        <w:t xml:space="preserve">terminar de cargar los productos, es necesario ingresar datos adicionales para continuar con la venta, estos mismos se </w:t>
+      </w:r>
+      <w:r>
+        <w:rPr>
+          <w:lang w:val="es-AR"/>
+        </w:rPr>
+        <w:t>incluirán en la factura de compra. Los datos son: número</w:t>
+      </w:r>
+      <w:r>
+        <w:rPr>
+          <w:lang w:val="es-AR"/>
+        </w:rPr>
+        <w:t xml:space="preserve"> de mesa, nombre del mesero, comentarios </w:t>
+      </w:r>
+      <w:r>
+        <w:rPr>
+          <w:lang w:val="es-AR"/>
+        </w:rPr>
+        <w:t>adicionales,</w:t>
+      </w:r>
+      <w:r>
+        <w:rPr>
+          <w:lang w:val="es-AR"/>
+        </w:rPr>
+        <w:t xml:space="preserve"> </w:t>
+      </w:r>
+      <w:r>
+        <w:rPr>
+          <w:lang w:val="es-AR"/>
+        </w:rPr>
+        <w:t>tipo de pedido</w:t>
+      </w:r>
+      <w:r>
+        <w:rPr>
+          <w:lang w:val="es-AR"/>
+        </w:rPr>
+        <w:t xml:space="preserve"> (para llevar o para comer en el lugar)</w:t>
+      </w:r>
+    </w:p>
+    <w:p>
+      <w:pPr>
+        <w:spacing w:after="160" w:line="259" w:lineRule="auto"/>
+        <w:ind w:left="0" w:right="0" w:firstLine="0"/>
+        <w:jc w:val="left"/>
+        <w:rPr>
+          <w:lang w:val="es-AR"/>
+        </w:rPr>
+      </w:pPr>
       <w:r>
         <w:rPr>
           <w:b/>
           <w:bCs/>
           <w:lang w:val="es-AR"/>
         </w:rPr>
+        <w:t>Caso de uso 22 – Cobrar venta</w:t>
+      </w:r>
+      <w:r>
+        <w:rPr>
+          <w:b/>
+          <w:bCs/>
+          <w:lang w:val="es-AR"/>
+        </w:rPr>
         <w:t>:</w:t>
       </w:r>
       <w:r>
@@ -4468,7 +5026,21 @@
         <w:rPr>
           <w:lang w:val="es-AR"/>
         </w:rPr>
-        <w:t>Si es con efectivo, se ingresa el monto y el sistema calcula el vuelto necesario, si es con tarjeta, se utiliza el posnet. Se procesa el pago y se imprimen dos facturas, una para el negocio y otra para el cliente.</w:t>
+        <w:t xml:space="preserve">Si es con efectivo, se ingresa el monto y el sistema calcula el vuelto necesario, si es con tarjeta, se utiliza el </w:t>
+      </w:r>
+      <w:proofErr w:type="spellStart"/>
+      <w:r>
+        <w:rPr>
+          <w:lang w:val="es-AR"/>
+        </w:rPr>
+        <w:t>posnet</w:t>
+      </w:r>
+      <w:proofErr w:type="spellEnd"/>
+      <w:r>
+        <w:rPr>
+          <w:lang w:val="es-AR"/>
+        </w:rPr>
+        <w:t>. Se procesa el pago y se imprimen dos facturas, una para el negocio y otra para el cliente.</w:t>
       </w:r>
       <w:r>
         <w:rPr>
@@ -4791,7 +5363,27 @@
                 <w:szCs w:val="24"/>
                 <w:lang w:val="es-419"/>
               </w:rPr>
-              <w:t>: El usuario debe estar logueado en el sistema</w:t>
+              <w:t xml:space="preserve">: El usuario debe estar </w:t>
+            </w:r>
+            <w:proofErr w:type="spellStart"/>
+            <w:r>
+              <w:rPr>
+                <w:rFonts w:cs="Arial"/>
+                <w:color w:val="000000" w:themeColor="text1"/>
+                <w:szCs w:val="24"/>
+                <w:lang w:val="es-419"/>
+              </w:rPr>
+              <w:t>logueado</w:t>
+            </w:r>
+            <w:proofErr w:type="spellEnd"/>
+            <w:r>
+              <w:rPr>
+                <w:rFonts w:cs="Arial"/>
+                <w:color w:val="000000" w:themeColor="text1"/>
+                <w:szCs w:val="24"/>
+                <w:lang w:val="es-419"/>
+              </w:rPr>
+              <w:t xml:space="preserve"> en el sistema</w:t>
             </w:r>
             <w:r>
               <w:rPr>
@@ -5514,7 +6106,27 @@
                 <w:szCs w:val="24"/>
                 <w:lang w:val="es-419"/>
               </w:rPr>
-              <w:t xml:space="preserve"> Include “</w:t>
+              <w:t xml:space="preserve"> </w:t>
+            </w:r>
+            <w:proofErr w:type="spellStart"/>
+            <w:r>
+              <w:rPr>
+                <w:rFonts w:cs="Arial"/>
+                <w:color w:val="000000" w:themeColor="text1"/>
+                <w:szCs w:val="24"/>
+                <w:lang w:val="es-419"/>
+              </w:rPr>
+              <w:t>Include</w:t>
+            </w:r>
+            <w:proofErr w:type="spellEnd"/>
+            <w:r>
+              <w:rPr>
+                <w:rFonts w:cs="Arial"/>
+                <w:color w:val="000000" w:themeColor="text1"/>
+                <w:szCs w:val="24"/>
+                <w:lang w:val="es-419"/>
+              </w:rPr>
+              <w:t xml:space="preserve"> “</w:t>
             </w:r>
             <w:r>
               <w:rPr>
@@ -5594,7 +6206,27 @@
                 <w:szCs w:val="24"/>
                 <w:lang w:val="es-419"/>
               </w:rPr>
-              <w:t xml:space="preserve"> Include “Cobrar venta” (RB)</w:t>
+              <w:t xml:space="preserve"> </w:t>
+            </w:r>
+            <w:proofErr w:type="spellStart"/>
+            <w:r>
+              <w:rPr>
+                <w:rFonts w:cs="Arial"/>
+                <w:color w:val="000000" w:themeColor="text1"/>
+                <w:szCs w:val="24"/>
+                <w:lang w:val="es-419"/>
+              </w:rPr>
+              <w:t>Include</w:t>
+            </w:r>
+            <w:proofErr w:type="spellEnd"/>
+            <w:r>
+              <w:rPr>
+                <w:rFonts w:cs="Arial"/>
+                <w:color w:val="000000" w:themeColor="text1"/>
+                <w:szCs w:val="24"/>
+                <w:lang w:val="es-419"/>
+              </w:rPr>
+              <w:t xml:space="preserve"> “Cobrar venta” (RB)</w:t>
             </w:r>
           </w:p>
           <w:p>
@@ -6092,6 +6724,7 @@
       </w:pPr>
       <w:r>
         <w:rPr>
+          <w:noProof/>
           <w:lang w:val="es-419"/>
         </w:rPr>
         <w:lastRenderedPageBreak/>
@@ -6363,6 +6996,7 @@
                 <w:lang w:val="es-419"/>
               </w:rPr>
             </w:pPr>
+            <w:proofErr w:type="spellStart"/>
             <w:r>
               <w:rPr>
                 <w:rFonts w:cs="Arial"/>
@@ -6383,7 +7017,19 @@
                 <w:szCs w:val="24"/>
                 <w:lang w:val="es-419"/>
               </w:rPr>
-              <w:t>Actor principal</w:t>
+              <w:t>Actor</w:t>
+            </w:r>
+            <w:proofErr w:type="spellEnd"/>
+            <w:r>
+              <w:rPr>
+                <w:rFonts w:cs="Arial"/>
+                <w:b/>
+                <w:bCs/>
+                <w:color w:val="000000" w:themeColor="text1"/>
+                <w:szCs w:val="24"/>
+                <w:lang w:val="es-419"/>
+              </w:rPr>
+              <w:t xml:space="preserve"> principal</w:t>
             </w:r>
             <w:r>
               <w:rPr>
@@ -6459,7 +7105,27 @@
                 <w:szCs w:val="24"/>
                 <w:lang w:val="es-419"/>
               </w:rPr>
-              <w:t>: El usuario debe estar logueado en el sistem</w:t>
+              <w:t xml:space="preserve">: El usuario debe estar </w:t>
+            </w:r>
+            <w:proofErr w:type="spellStart"/>
+            <w:r>
+              <w:rPr>
+                <w:rFonts w:cs="Arial"/>
+                <w:color w:val="000000" w:themeColor="text1"/>
+                <w:szCs w:val="24"/>
+                <w:lang w:val="es-419"/>
+              </w:rPr>
+              <w:t>logueado</w:t>
+            </w:r>
+            <w:proofErr w:type="spellEnd"/>
+            <w:r>
+              <w:rPr>
+                <w:rFonts w:cs="Arial"/>
+                <w:color w:val="000000" w:themeColor="text1"/>
+                <w:szCs w:val="24"/>
+                <w:lang w:val="es-419"/>
+              </w:rPr>
+              <w:t xml:space="preserve"> en el sistem</w:t>
             </w:r>
             <w:r>
               <w:rPr>
@@ -6801,7 +7467,29 @@
                 <w:szCs w:val="24"/>
                 <w:lang w:val="es-419"/>
               </w:rPr>
-              <w:t xml:space="preserve"> se hace click en “Aceptar” y dispara la pantalla</w:t>
+              <w:t xml:space="preserve"> se hace </w:t>
+            </w:r>
+            <w:proofErr w:type="spellStart"/>
+            <w:proofErr w:type="gramStart"/>
+            <w:r>
+              <w:rPr>
+                <w:rFonts w:cs="Arial"/>
+                <w:color w:val="000000" w:themeColor="text1"/>
+                <w:szCs w:val="24"/>
+                <w:lang w:val="es-419"/>
+              </w:rPr>
+              <w:t>click</w:t>
+            </w:r>
+            <w:proofErr w:type="spellEnd"/>
+            <w:proofErr w:type="gramEnd"/>
+            <w:r>
+              <w:rPr>
+                <w:rFonts w:cs="Arial"/>
+                <w:color w:val="000000" w:themeColor="text1"/>
+                <w:szCs w:val="24"/>
+                <w:lang w:val="es-419"/>
+              </w:rPr>
+              <w:t xml:space="preserve"> en “Aceptar” y dispara la pantalla</w:t>
             </w:r>
           </w:p>
           <w:p>
@@ -7329,6 +8017,7 @@
       </w:r>
       <w:r>
         <w:rPr>
+          <w:noProof/>
           <w:lang w:val="es-419"/>
         </w:rPr>
         <w:lastRenderedPageBreak/>
@@ -7677,7 +8366,27 @@
                 <w:szCs w:val="24"/>
                 <w:lang w:val="es-419"/>
               </w:rPr>
-              <w:t>: El usuario debe estar logueado en el sistema</w:t>
+              <w:t xml:space="preserve">: El usuario debe estar </w:t>
+            </w:r>
+            <w:proofErr w:type="spellStart"/>
+            <w:r>
+              <w:rPr>
+                <w:rFonts w:cs="Arial"/>
+                <w:color w:val="000000" w:themeColor="text1"/>
+                <w:szCs w:val="24"/>
+                <w:lang w:val="es-419"/>
+              </w:rPr>
+              <w:t>logueado</w:t>
+            </w:r>
+            <w:proofErr w:type="spellEnd"/>
+            <w:r>
+              <w:rPr>
+                <w:rFonts w:cs="Arial"/>
+                <w:color w:val="000000" w:themeColor="text1"/>
+                <w:szCs w:val="24"/>
+                <w:lang w:val="es-419"/>
+              </w:rPr>
+              <w:t xml:space="preserve"> en el sistema</w:t>
             </w:r>
             <w:r>
               <w:rPr>
@@ -7956,7 +8665,29 @@
                 <w:szCs w:val="24"/>
                 <w:lang w:val="es-419"/>
               </w:rPr>
-              <w:t>Luego de ingresar los datos de venta, se hace click en “Aceptar” y se dispara la pantalla</w:t>
+              <w:t xml:space="preserve">Luego de ingresar los datos de venta, se hace </w:t>
+            </w:r>
+            <w:proofErr w:type="spellStart"/>
+            <w:proofErr w:type="gramStart"/>
+            <w:r>
+              <w:rPr>
+                <w:rFonts w:cs="Arial"/>
+                <w:color w:val="000000" w:themeColor="text1"/>
+                <w:szCs w:val="24"/>
+                <w:lang w:val="es-419"/>
+              </w:rPr>
+              <w:t>click</w:t>
+            </w:r>
+            <w:proofErr w:type="spellEnd"/>
+            <w:proofErr w:type="gramEnd"/>
+            <w:r>
+              <w:rPr>
+                <w:rFonts w:cs="Arial"/>
+                <w:color w:val="000000" w:themeColor="text1"/>
+                <w:szCs w:val="24"/>
+                <w:lang w:val="es-419"/>
+              </w:rPr>
+              <w:t xml:space="preserve"> en “Aceptar” y se dispara la pantalla</w:t>
             </w:r>
           </w:p>
           <w:p>
@@ -8069,7 +8800,29 @@
                 <w:szCs w:val="24"/>
                 <w:lang w:val="es-419"/>
               </w:rPr>
-              <w:t>El recepcionista hace click en “Finalizar compra”</w:t>
+              <w:t xml:space="preserve">El recepcionista hace </w:t>
+            </w:r>
+            <w:proofErr w:type="spellStart"/>
+            <w:proofErr w:type="gramStart"/>
+            <w:r>
+              <w:rPr>
+                <w:rFonts w:cs="Arial"/>
+                <w:color w:val="000000" w:themeColor="text1"/>
+                <w:szCs w:val="24"/>
+                <w:lang w:val="es-419"/>
+              </w:rPr>
+              <w:t>click</w:t>
+            </w:r>
+            <w:proofErr w:type="spellEnd"/>
+            <w:proofErr w:type="gramEnd"/>
+            <w:r>
+              <w:rPr>
+                <w:rFonts w:cs="Arial"/>
+                <w:color w:val="000000" w:themeColor="text1"/>
+                <w:szCs w:val="24"/>
+                <w:lang w:val="es-419"/>
+              </w:rPr>
+              <w:t xml:space="preserve"> en “Finalizar compra”</w:t>
             </w:r>
             <w:r>
               <w:rPr>
@@ -8363,6 +9116,7 @@
       </w:pPr>
       <w:r>
         <w:rPr>
+          <w:noProof/>
           <w:lang w:val="es-MX"/>
         </w:rPr>
         <w:lastRenderedPageBreak/>
@@ -8553,7 +9307,23 @@
           <w:color w:val="1F4D78"/>
           <w:sz w:val="24"/>
         </w:rPr>
-        <w:t xml:space="preserve">T01. Arquitectura Base </w:t>
+        <w:t xml:space="preserve">T01. </w:t>
+      </w:r>
+      <w:proofErr w:type="spellStart"/>
+      <w:r>
+        <w:rPr>
+          <w:color w:val="1F4D78"/>
+          <w:sz w:val="24"/>
+        </w:rPr>
+        <w:t>Arquitectura</w:t>
+      </w:r>
+      <w:proofErr w:type="spellEnd"/>
+      <w:r>
+        <w:rPr>
+          <w:color w:val="1F4D78"/>
+          <w:sz w:val="24"/>
+        </w:rPr>
+        <w:t xml:space="preserve"> Base </w:t>
       </w:r>
     </w:p>
     <w:p>
@@ -11591,7 +12361,25 @@
           <w:bCs/>
           <w:lang w:val="es-MX"/>
         </w:rPr>
-        <w:t>Descomposición Funcional Login:</w:t>
+        <w:t xml:space="preserve">Descomposición Funcional </w:t>
+      </w:r>
+      <w:proofErr w:type="spellStart"/>
+      <w:r>
+        <w:rPr>
+          <w:b/>
+          <w:bCs/>
+          <w:lang w:val="es-MX"/>
+        </w:rPr>
+        <w:t>Login</w:t>
+      </w:r>
+      <w:proofErr w:type="spellEnd"/>
+      <w:r>
+        <w:rPr>
+          <w:b/>
+          <w:bCs/>
+          <w:lang w:val="es-MX"/>
+        </w:rPr>
+        <w:t>:</w:t>
       </w:r>
     </w:p>
     <w:p>
@@ -11846,8 +12634,18 @@
           <w:lang w:val="es-MX"/>
         </w:rPr>
         <w:lastRenderedPageBreak/>
-        <w:t>Diagrama de caso de uso Login</w:t>
-      </w:r>
+        <w:t xml:space="preserve">Diagrama de caso de uso </w:t>
+      </w:r>
+      <w:proofErr w:type="spellStart"/>
+      <w:r>
+        <w:rPr>
+          <w:b/>
+          <w:bCs/>
+          <w:lang w:val="es-MX"/>
+        </w:rPr>
+        <w:t>Login</w:t>
+      </w:r>
+      <w:proofErr w:type="spellEnd"/>
       <w:r>
         <w:rPr>
           <w:b/>
@@ -11951,7 +12749,25 @@
           <w:bCs/>
           <w:lang w:val="es-MX"/>
         </w:rPr>
-        <w:t>Especificación funcional Login:</w:t>
+        <w:t xml:space="preserve">Especificación funcional </w:t>
+      </w:r>
+      <w:proofErr w:type="spellStart"/>
+      <w:r>
+        <w:rPr>
+          <w:b/>
+          <w:bCs/>
+          <w:lang w:val="es-MX"/>
+        </w:rPr>
+        <w:t>Login</w:t>
+      </w:r>
+      <w:proofErr w:type="spellEnd"/>
+      <w:r>
+        <w:rPr>
+          <w:b/>
+          <w:bCs/>
+          <w:lang w:val="es-MX"/>
+        </w:rPr>
+        <w:t>:</w:t>
       </w:r>
     </w:p>
     <w:tbl>
@@ -12767,7 +13583,23 @@
                 <w:rFonts w:eastAsia="Times New Roman"/>
                 <w:lang w:val="es-AR" w:eastAsia="es-AR"/>
               </w:rPr>
-              <w:t xml:space="preserve"> la pantalla de Login, donde el usuario ingresa</w:t>
+              <w:t xml:space="preserve"> la pantalla de </w:t>
+            </w:r>
+            <w:proofErr w:type="spellStart"/>
+            <w:r>
+              <w:rPr>
+                <w:rFonts w:eastAsia="Times New Roman"/>
+                <w:lang w:val="es-AR" w:eastAsia="es-AR"/>
+              </w:rPr>
+              <w:t>Login</w:t>
+            </w:r>
+            <w:proofErr w:type="spellEnd"/>
+            <w:r>
+              <w:rPr>
+                <w:rFonts w:eastAsia="Times New Roman"/>
+                <w:lang w:val="es-AR" w:eastAsia="es-AR"/>
+              </w:rPr>
+              <w:t>, donde el usuario ingresa</w:t>
             </w:r>
             <w:r>
               <w:rPr>
@@ -12811,8 +13643,17 @@
                 <w:rFonts w:eastAsia="Times New Roman"/>
                 <w:lang w:val="es-AR" w:eastAsia="es-AR"/>
               </w:rPr>
-              <w:t>Se comprueba que el usuario no esté ya logueado</w:t>
-            </w:r>
+              <w:t xml:space="preserve">Se comprueba que el usuario no esté ya </w:t>
+            </w:r>
+            <w:proofErr w:type="spellStart"/>
+            <w:r>
+              <w:rPr>
+                <w:rFonts w:eastAsia="Times New Roman"/>
+                <w:lang w:val="es-AR" w:eastAsia="es-AR"/>
+              </w:rPr>
+              <w:t>logueado</w:t>
+            </w:r>
+            <w:proofErr w:type="spellEnd"/>
           </w:p>
           <w:p>
             <w:pPr>
@@ -13400,7 +14241,23 @@
                 <w:rFonts w:eastAsia="Times New Roman"/>
                 <w:lang w:val="es-AR" w:eastAsia="es-AR"/>
               </w:rPr>
-              <w:t>El usuario decide cambiar de idioma – Extends CDU02 – Cambiar idioma</w:t>
+              <w:t xml:space="preserve">El usuario decide cambiar de idioma – </w:t>
+            </w:r>
+            <w:proofErr w:type="spellStart"/>
+            <w:r>
+              <w:rPr>
+                <w:rFonts w:eastAsia="Times New Roman"/>
+                <w:lang w:val="es-AR" w:eastAsia="es-AR"/>
+              </w:rPr>
+              <w:t>Extends</w:t>
+            </w:r>
+            <w:proofErr w:type="spellEnd"/>
+            <w:r>
+              <w:rPr>
+                <w:rFonts w:eastAsia="Times New Roman"/>
+                <w:lang w:val="es-AR" w:eastAsia="es-AR"/>
+              </w:rPr>
+              <w:t xml:space="preserve"> CDU02 – Cambiar idioma</w:t>
             </w:r>
           </w:p>
           <w:p>
@@ -13513,14 +14370,30 @@
                 <w:rFonts w:eastAsia="Times New Roman"/>
                 <w:lang w:val="es-AR" w:eastAsia="es-AR"/>
               </w:rPr>
-              <w:t xml:space="preserve"> “Volver a ingresar credenciales” y </w:t>
-            </w:r>
-            <w:r>
-              <w:rPr>
-                <w:rFonts w:eastAsia="Times New Roman"/>
-                <w:lang w:val="es-AR" w:eastAsia="es-AR"/>
-              </w:rPr>
-              <w:t xml:space="preserve"> se aumenta el contador de intentos incorrectos.</w:t>
+              <w:t xml:space="preserve"> “Volver a ingresar credenciales” </w:t>
+            </w:r>
+            <w:proofErr w:type="gramStart"/>
+            <w:r>
+              <w:rPr>
+                <w:rFonts w:eastAsia="Times New Roman"/>
+                <w:lang w:val="es-AR" w:eastAsia="es-AR"/>
+              </w:rPr>
+              <w:t xml:space="preserve">y </w:t>
+            </w:r>
+            <w:r>
+              <w:rPr>
+                <w:rFonts w:eastAsia="Times New Roman"/>
+                <w:lang w:val="es-AR" w:eastAsia="es-AR"/>
+              </w:rPr>
+              <w:t xml:space="preserve"> se</w:t>
+            </w:r>
+            <w:proofErr w:type="gramEnd"/>
+            <w:r>
+              <w:rPr>
+                <w:rFonts w:eastAsia="Times New Roman"/>
+                <w:lang w:val="es-AR" w:eastAsia="es-AR"/>
+              </w:rPr>
+              <w:t xml:space="preserve"> aumenta el contador de intentos incorrectos.</w:t>
             </w:r>
             <w:r>
               <w:rPr>
@@ -13534,7 +14407,23 @@
                 <w:rFonts w:eastAsia="Times New Roman"/>
                 <w:lang w:val="es-AR" w:eastAsia="es-AR"/>
               </w:rPr>
-              <w:t>Se vacían los textbox y se retorna al punto 2</w:t>
+              <w:t xml:space="preserve">Se vacían los </w:t>
+            </w:r>
+            <w:proofErr w:type="spellStart"/>
+            <w:r>
+              <w:rPr>
+                <w:rFonts w:eastAsia="Times New Roman"/>
+                <w:lang w:val="es-AR" w:eastAsia="es-AR"/>
+              </w:rPr>
+              <w:t>textbox</w:t>
+            </w:r>
+            <w:proofErr w:type="spellEnd"/>
+            <w:r>
+              <w:rPr>
+                <w:rFonts w:eastAsia="Times New Roman"/>
+                <w:lang w:val="es-AR" w:eastAsia="es-AR"/>
+              </w:rPr>
+              <w:t xml:space="preserve"> y se retorna al punto 2</w:t>
             </w:r>
           </w:p>
           <w:p>
@@ -13570,7 +14459,23 @@
                 <w:rFonts w:eastAsia="Times New Roman"/>
                 <w:lang w:val="es-AR" w:eastAsia="es-AR"/>
               </w:rPr>
-              <w:t>Si se introduce un usuario válido pero se equivoca en la contraseña tres veces, se bloqueará y se informará al usuario. Luego, se vaciarán los campos de texto y se volverá al paso dos.</w:t>
+              <w:t xml:space="preserve">Si se introduce un usuario </w:t>
+            </w:r>
+            <w:proofErr w:type="gramStart"/>
+            <w:r>
+              <w:rPr>
+                <w:rFonts w:eastAsia="Times New Roman"/>
+                <w:lang w:val="es-AR" w:eastAsia="es-AR"/>
+              </w:rPr>
+              <w:t>válido</w:t>
+            </w:r>
+            <w:proofErr w:type="gramEnd"/>
+            <w:r>
+              <w:rPr>
+                <w:rFonts w:eastAsia="Times New Roman"/>
+                <w:lang w:val="es-AR" w:eastAsia="es-AR"/>
+              </w:rPr>
+              <w:t xml:space="preserve"> pero se equivoca en la contraseña tres veces, se bloqueará y se informará al usuario. Luego, se vaciarán los campos de texto y se volverá al paso dos.</w:t>
             </w:r>
           </w:p>
           <w:p>
@@ -14096,7 +15001,25 @@
           <w:bCs/>
           <w:lang w:val="es-AR"/>
         </w:rPr>
-        <w:t>Diagrama de secuencia Login:</w:t>
+        <w:t xml:space="preserve">Diagrama de secuencia </w:t>
+      </w:r>
+      <w:proofErr w:type="spellStart"/>
+      <w:r>
+        <w:rPr>
+          <w:b/>
+          <w:bCs/>
+          <w:lang w:val="es-AR"/>
+        </w:rPr>
+        <w:t>Login</w:t>
+      </w:r>
+      <w:proofErr w:type="spellEnd"/>
+      <w:r>
+        <w:rPr>
+          <w:b/>
+          <w:bCs/>
+          <w:lang w:val="es-AR"/>
+        </w:rPr>
+        <w:t>:</w:t>
       </w:r>
     </w:p>
     <w:p>
@@ -14201,7 +15124,25 @@
           <w:lang w:val="es-AR"/>
         </w:rPr>
         <w:lastRenderedPageBreak/>
-        <w:t>Diagrama de Actividad Login:</w:t>
+        <w:t xml:space="preserve">Diagrama de Actividad </w:t>
+      </w:r>
+      <w:proofErr w:type="spellStart"/>
+      <w:r>
+        <w:rPr>
+          <w:b/>
+          <w:bCs/>
+          <w:lang w:val="es-AR"/>
+        </w:rPr>
+        <w:t>Login</w:t>
+      </w:r>
+      <w:proofErr w:type="spellEnd"/>
+      <w:r>
+        <w:rPr>
+          <w:b/>
+          <w:bCs/>
+          <w:lang w:val="es-AR"/>
+        </w:rPr>
+        <w:t>:</w:t>
       </w:r>
     </w:p>
     <w:p>
@@ -14272,7 +15213,25 @@
           <w:bCs/>
           <w:lang w:val="es-AR"/>
         </w:rPr>
-        <w:t>Diagrama de Clases Login:</w:t>
+        <w:t xml:space="preserve">Diagrama de Clases </w:t>
+      </w:r>
+      <w:proofErr w:type="spellStart"/>
+      <w:r>
+        <w:rPr>
+          <w:b/>
+          <w:bCs/>
+          <w:lang w:val="es-AR"/>
+        </w:rPr>
+        <w:t>Login</w:t>
+      </w:r>
+      <w:proofErr w:type="spellEnd"/>
+      <w:r>
+        <w:rPr>
+          <w:b/>
+          <w:bCs/>
+          <w:lang w:val="es-AR"/>
+        </w:rPr>
+        <w:t>:</w:t>
       </w:r>
     </w:p>
     <w:p>
@@ -14382,7 +15341,25 @@
           <w:lang w:val="es-AR"/>
         </w:rPr>
         <w:lastRenderedPageBreak/>
-        <w:t xml:space="preserve">Diagrama DER Login: </w:t>
+        <w:t xml:space="preserve">Diagrama DER </w:t>
+      </w:r>
+      <w:proofErr w:type="spellStart"/>
+      <w:r>
+        <w:rPr>
+          <w:b/>
+          <w:bCs/>
+          <w:lang w:val="es-AR"/>
+        </w:rPr>
+        <w:t>Login</w:t>
+      </w:r>
+      <w:proofErr w:type="spellEnd"/>
+      <w:r>
+        <w:rPr>
+          <w:b/>
+          <w:bCs/>
+          <w:lang w:val="es-AR"/>
+        </w:rPr>
+        <w:t xml:space="preserve">: </w:t>
       </w:r>
     </w:p>
     <w:p>
@@ -14481,7 +15458,25 @@
           <w:bCs/>
           <w:lang w:val="es-MX"/>
         </w:rPr>
-        <w:t>GUI Login:</w:t>
+        <w:t xml:space="preserve">GUI </w:t>
+      </w:r>
+      <w:proofErr w:type="spellStart"/>
+      <w:r>
+        <w:rPr>
+          <w:b/>
+          <w:bCs/>
+          <w:lang w:val="es-MX"/>
+        </w:rPr>
+        <w:t>Login</w:t>
+      </w:r>
+      <w:proofErr w:type="spellEnd"/>
+      <w:r>
+        <w:rPr>
+          <w:b/>
+          <w:bCs/>
+          <w:lang w:val="es-MX"/>
+        </w:rPr>
+        <w:t>:</w:t>
       </w:r>
     </w:p>
     <w:p>
@@ -15740,7 +16735,23 @@
                 <w:rFonts w:eastAsia="Times New Roman"/>
                 <w:lang w:val="es-AR" w:eastAsia="es-AR"/>
               </w:rPr>
-              <w:t>desbloquea el usuario en el sistema, permitiendo el acceso del mismo.</w:t>
+              <w:t xml:space="preserve">desbloquea el usuario en el sistema, permitiendo el acceso </w:t>
+            </w:r>
+            <w:proofErr w:type="gramStart"/>
+            <w:r>
+              <w:rPr>
+                <w:rFonts w:eastAsia="Times New Roman"/>
+                <w:lang w:val="es-AR" w:eastAsia="es-AR"/>
+              </w:rPr>
+              <w:t>del mismo</w:t>
+            </w:r>
+            <w:proofErr w:type="gramEnd"/>
+            <w:r>
+              <w:rPr>
+                <w:rFonts w:eastAsia="Times New Roman"/>
+                <w:lang w:val="es-AR" w:eastAsia="es-AR"/>
+              </w:rPr>
+              <w:t>.</w:t>
             </w:r>
           </w:p>
           <w:p>
@@ -18160,8 +19171,17 @@
                 <w:rFonts w:eastAsia="Times New Roman"/>
                 <w:lang w:val="es-AR" w:eastAsia="es-AR"/>
               </w:rPr>
-              <w:t>El usuario completa los campos y acepta el cambio de contaseña</w:t>
-            </w:r>
+              <w:t xml:space="preserve">El usuario completa los campos y acepta el cambio de </w:t>
+            </w:r>
+            <w:proofErr w:type="spellStart"/>
+            <w:r>
+              <w:rPr>
+                <w:rFonts w:eastAsia="Times New Roman"/>
+                <w:lang w:val="es-AR" w:eastAsia="es-AR"/>
+              </w:rPr>
+              <w:t>contaseña</w:t>
+            </w:r>
+            <w:proofErr w:type="spellEnd"/>
             <w:r>
               <w:rPr>
                 <w:rFonts w:eastAsia="Times New Roman"/>
@@ -19083,6 +20103,7 @@
         </w:rPr>
         <w:t xml:space="preserve">Gestión de </w:t>
       </w:r>
+      <w:proofErr w:type="spellStart"/>
       <w:r>
         <w:rPr>
           <w:color w:val="1F4D78"/>
@@ -19091,6 +20112,7 @@
         </w:rPr>
         <w:t>Logout</w:t>
       </w:r>
+      <w:proofErr w:type="spellEnd"/>
     </w:p>
     <w:p>
       <w:pPr>
@@ -19121,8 +20143,18 @@
           <w:bCs/>
           <w:lang w:val="es-MX"/>
         </w:rPr>
-        <w:t>Descomposición funcional del Logout</w:t>
-      </w:r>
+        <w:t xml:space="preserve">Descomposición funcional del </w:t>
+      </w:r>
+      <w:proofErr w:type="spellStart"/>
+      <w:r>
+        <w:rPr>
+          <w:b/>
+          <w:bCs/>
+          <w:lang w:val="es-MX"/>
+        </w:rPr>
+        <w:t>Logout</w:t>
+      </w:r>
+      <w:proofErr w:type="spellEnd"/>
     </w:p>
     <w:p>
       <w:pPr>
@@ -19217,8 +20249,16 @@
         <w:rPr>
           <w:lang w:val="es-MX"/>
         </w:rPr>
-        <w:t>Se muestra la pantalla de Login</w:t>
-      </w:r>
+        <w:t xml:space="preserve">Se muestra la pantalla de </w:t>
+      </w:r>
+      <w:proofErr w:type="spellStart"/>
+      <w:r>
+        <w:rPr>
+          <w:lang w:val="es-MX"/>
+        </w:rPr>
+        <w:t>Login</w:t>
+      </w:r>
+      <w:proofErr w:type="spellEnd"/>
     </w:p>
     <w:p>
       <w:pPr>
@@ -19355,8 +20395,18 @@
           <w:bCs/>
           <w:lang w:val="es-MX"/>
         </w:rPr>
-        <w:t>CDU07 – Realizar Logout</w:t>
-      </w:r>
+        <w:t xml:space="preserve">CDU07 – Realizar </w:t>
+      </w:r>
+      <w:proofErr w:type="spellStart"/>
+      <w:r>
+        <w:rPr>
+          <w:b/>
+          <w:bCs/>
+          <w:lang w:val="es-MX"/>
+        </w:rPr>
+        <w:t>Logout</w:t>
+      </w:r>
+      <w:proofErr w:type="spellEnd"/>
       <w:r>
         <w:rPr>
           <w:b/>
@@ -19458,8 +20508,17 @@
                 <w:rFonts w:eastAsia="Times New Roman"/>
                 <w:lang w:val="es-AR" w:eastAsia="es-AR"/>
               </w:rPr>
-              <w:t>Realizar Logout</w:t>
-            </w:r>
+              <w:t xml:space="preserve">Realizar </w:t>
+            </w:r>
+            <w:proofErr w:type="spellStart"/>
+            <w:r>
+              <w:rPr>
+                <w:rFonts w:eastAsia="Times New Roman"/>
+                <w:lang w:val="es-AR" w:eastAsia="es-AR"/>
+              </w:rPr>
+              <w:t>Logout</w:t>
+            </w:r>
+            <w:proofErr w:type="spellEnd"/>
           </w:p>
         </w:tc>
       </w:tr>
@@ -20218,8 +21277,17 @@
                 <w:rFonts w:eastAsia="Times New Roman"/>
                 <w:lang w:val="es-AR" w:eastAsia="es-AR"/>
               </w:rPr>
-              <w:t>Se muestra la pantalla de Login</w:t>
-            </w:r>
+              <w:t xml:space="preserve">Se muestra la pantalla de </w:t>
+            </w:r>
+            <w:proofErr w:type="spellStart"/>
+            <w:r>
+              <w:rPr>
+                <w:rFonts w:eastAsia="Times New Roman"/>
+                <w:lang w:val="es-AR" w:eastAsia="es-AR"/>
+              </w:rPr>
+              <w:t>Login</w:t>
+            </w:r>
+            <w:proofErr w:type="spellEnd"/>
           </w:p>
           <w:p>
             <w:pPr>
@@ -20870,22 +21938,40 @@
           <w:bCs/>
           <w:lang w:val="es-MX"/>
         </w:rPr>
-        <w:t xml:space="preserve">T03.1 Encriptacion </w:t>
-      </w:r>
+        <w:t xml:space="preserve">T03.1 </w:t>
+      </w:r>
+      <w:proofErr w:type="spellStart"/>
       <w:r>
         <w:rPr>
           <w:b/>
           <w:bCs/>
           <w:lang w:val="es-MX"/>
         </w:rPr>
-        <w:t>Ir</w:t>
-      </w:r>
+        <w:t>Encriptacion</w:t>
+      </w:r>
+      <w:proofErr w:type="spellEnd"/>
       <w:r>
         <w:rPr>
           <w:b/>
           <w:bCs/>
           <w:lang w:val="es-MX"/>
         </w:rPr>
+        <w:t xml:space="preserve"> </w:t>
+      </w:r>
+      <w:r>
+        <w:rPr>
+          <w:b/>
+          <w:bCs/>
+          <w:lang w:val="es-MX"/>
+        </w:rPr>
+        <w:t>Ir</w:t>
+      </w:r>
+      <w:r>
+        <w:rPr>
+          <w:b/>
+          <w:bCs/>
+          <w:lang w:val="es-MX"/>
+        </w:rPr>
         <w:t>reversible</w:t>
       </w:r>
     </w:p>
@@ -20912,7 +21998,21 @@
         <w:rPr>
           <w:lang w:val="es-MX"/>
         </w:rPr>
-        <w:t xml:space="preserve"> sistema de gestión para Dialect Café, hemos implementado una medida de seguridad importante conocida como encriptación irreversible. Esta técnica nos permite proteger las contraseñas de los usuarios de manera segura, evitando que estén almacenadas en texto plano y expuestas a posibles amenazas.</w:t>
+        <w:t xml:space="preserve"> sistema de gestión para </w:t>
+      </w:r>
+      <w:proofErr w:type="spellStart"/>
+      <w:r>
+        <w:rPr>
+          <w:lang w:val="es-MX"/>
+        </w:rPr>
+        <w:t>Dialect</w:t>
+      </w:r>
+      <w:proofErr w:type="spellEnd"/>
+      <w:r>
+        <w:rPr>
+          <w:lang w:val="es-MX"/>
+        </w:rPr>
+        <w:t xml:space="preserve"> Café, hemos implementado una medida de seguridad importante conocida como encriptación irreversible. Esta técnica nos permite proteger las contraseñas de los usuarios de manera segura, evitando que estén almacenadas en texto plano y expuestas a posibles amenazas.</w:t>
       </w:r>
     </w:p>
     <w:p>
@@ -20926,7 +22026,35 @@
         <w:rPr>
           <w:lang w:val="es-MX"/>
         </w:rPr>
-        <w:t>Lo que hacemos es aplicar un proceso de encriptación llamado 'hashing' a las contraseñas ingresadas por los usuarios. Utilizamos un algoritmo específico llamado bcrypt, que es conocido por ser seguro y resistente a ataques de fuerza bruta. Este algoritmo genera un valor irreversible de longitud fija a partir de la contraseña original.</w:t>
+        <w:t>Lo que hacemos es aplicar un proceso de encriptación llamado '</w:t>
+      </w:r>
+      <w:proofErr w:type="spellStart"/>
+      <w:r>
+        <w:rPr>
+          <w:lang w:val="es-MX"/>
+        </w:rPr>
+        <w:t>hashing</w:t>
+      </w:r>
+      <w:proofErr w:type="spellEnd"/>
+      <w:r>
+        <w:rPr>
+          <w:lang w:val="es-MX"/>
+        </w:rPr>
+        <w:t xml:space="preserve">' a las contraseñas ingresadas por los usuarios. Utilizamos un algoritmo específico llamado </w:t>
+      </w:r>
+      <w:proofErr w:type="spellStart"/>
+      <w:r>
+        <w:rPr>
+          <w:lang w:val="es-MX"/>
+        </w:rPr>
+        <w:t>bcrypt</w:t>
+      </w:r>
+      <w:proofErr w:type="spellEnd"/>
+      <w:r>
+        <w:rPr>
+          <w:lang w:val="es-MX"/>
+        </w:rPr>
+        <w:t>, que es conocido por ser seguro y resistente a ataques de fuerza bruta. Este algoritmo genera un valor irreversible de longitud fija a partir de la contraseña original.</w:t>
       </w:r>
     </w:p>
     <w:p>
@@ -20940,7 +22068,21 @@
         <w:rPr>
           <w:lang w:val="es-MX"/>
         </w:rPr>
-        <w:t>Cuando un usuario crea una cuenta o cambia su contraseña, la contraseña ingresada se somete al proceso de encriptación mediante bcrypt. El resultado obtenido, el 'hash', se almacena en nuestra base de datos. Es importante destacar que este hash es único para cada contraseña y no se puede revertir fácilmente al valor original.</w:t>
+        <w:t xml:space="preserve">Cuando un usuario crea una cuenta o cambia su contraseña, la contraseña ingresada se somete al proceso de encriptación mediante </w:t>
+      </w:r>
+      <w:proofErr w:type="spellStart"/>
+      <w:r>
+        <w:rPr>
+          <w:lang w:val="es-MX"/>
+        </w:rPr>
+        <w:t>bcrypt</w:t>
+      </w:r>
+      <w:proofErr w:type="spellEnd"/>
+      <w:r>
+        <w:rPr>
+          <w:lang w:val="es-MX"/>
+        </w:rPr>
+        <w:t>. El resultado obtenido, el 'hash', se almacena en nuestra base de datos. Es importante destacar que este hash es único para cada contraseña y no se puede revertir fácilmente al valor original.</w:t>
       </w:r>
     </w:p>
     <w:p>
@@ -20954,7 +22096,21 @@
         <w:rPr>
           <w:lang w:val="es-MX"/>
         </w:rPr>
-        <w:t>Cuando un usuario intenta iniciar sesión, tomamos la contraseña ingresada y la encriptamos nuevamente utilizando bcrypt. Luego comparamos este nuevo hash generado con el valor almacenado en la base de datos. Si ambos hashes coinciden, el sistema considera que la contraseña es válida y permite el acceso al usuario.</w:t>
+        <w:t xml:space="preserve">Cuando un usuario intenta iniciar sesión, tomamos la contraseña ingresada y la encriptamos nuevamente utilizando </w:t>
+      </w:r>
+      <w:proofErr w:type="spellStart"/>
+      <w:r>
+        <w:rPr>
+          <w:lang w:val="es-MX"/>
+        </w:rPr>
+        <w:t>bcrypt</w:t>
+      </w:r>
+      <w:proofErr w:type="spellEnd"/>
+      <w:r>
+        <w:rPr>
+          <w:lang w:val="es-MX"/>
+        </w:rPr>
+        <w:t>. Luego comparamos este nuevo hash generado con el valor almacenado en la base de datos. Si ambos hashes coinciden, el sistema considera que la contraseña es válida y permite el acceso al usuario.</w:t>
       </w:r>
     </w:p>
     <w:p>
@@ -21096,7 +22252,21 @@
         <w:rPr>
           <w:lang w:val="es-MX"/>
         </w:rPr>
-        <w:t xml:space="preserve"> sistema de gestión para Dialect Café, hemos implementado una medida de seguridad adicional llamada encriptación reversible. Esta técnica nos permite proteger datos sensibles, como nombres de usuario, información de productos o información de proveedores, de manera segura y confiable.</w:t>
+        <w:t xml:space="preserve"> sistema de gestión para </w:t>
+      </w:r>
+      <w:proofErr w:type="spellStart"/>
+      <w:r>
+        <w:rPr>
+          <w:lang w:val="es-MX"/>
+        </w:rPr>
+        <w:t>Dialect</w:t>
+      </w:r>
+      <w:proofErr w:type="spellEnd"/>
+      <w:r>
+        <w:rPr>
+          <w:lang w:val="es-MX"/>
+        </w:rPr>
+        <w:t xml:space="preserve"> Café, hemos implementado una medida de seguridad adicional llamada encriptación reversible. Esta técnica nos permite proteger datos sensibles, como nombres de usuario, información de productos o información de proveedores, de manera segura y confiable.</w:t>
       </w:r>
     </w:p>
     <w:p>
@@ -21110,7 +22280,35 @@
         <w:rPr>
           <w:lang w:val="es-MX"/>
         </w:rPr>
-        <w:t>Para lograrlo, utilizamos un algoritmo de encriptación reversible conocido como Advanced Encryption Standard. AES es ampliamente aceptado y proporciona una fuerte seguridad para proteger nuestros datos. Lo mejor de todo es que nos permite recuperar los datos originales cuando sea necesario.</w:t>
+        <w:t xml:space="preserve">Para lograrlo, utilizamos un algoritmo de encriptación reversible conocido como </w:t>
+      </w:r>
+      <w:proofErr w:type="spellStart"/>
+      <w:r>
+        <w:rPr>
+          <w:lang w:val="es-MX"/>
+        </w:rPr>
+        <w:t>Advanced</w:t>
+      </w:r>
+      <w:proofErr w:type="spellEnd"/>
+      <w:r>
+        <w:rPr>
+          <w:lang w:val="es-MX"/>
+        </w:rPr>
+        <w:t xml:space="preserve"> </w:t>
+      </w:r>
+      <w:proofErr w:type="spellStart"/>
+      <w:r>
+        <w:rPr>
+          <w:lang w:val="es-MX"/>
+        </w:rPr>
+        <w:t>Encryption</w:t>
+      </w:r>
+      <w:proofErr w:type="spellEnd"/>
+      <w:r>
+        <w:rPr>
+          <w:lang w:val="es-MX"/>
+        </w:rPr>
+        <w:t xml:space="preserve"> Standard. AES es ampliamente aceptado y proporciona una fuerte seguridad para proteger nuestros datos. Lo mejor de todo es que nos permite recuperar los datos originales cuando sea necesario.</w:t>
       </w:r>
       <w:r>
         <w:rPr>
@@ -22477,7 +23675,23 @@
                 <w:rFonts w:eastAsia="Times New Roman"/>
                 <w:lang w:val="es-AR" w:eastAsia="es-AR"/>
               </w:rPr>
-              <w:t>El usuario con permisos de administrador ingersa a la pestaña de “gestión de perfiles”</w:t>
+              <w:t xml:space="preserve">El usuario con permisos de administrador </w:t>
+            </w:r>
+            <w:proofErr w:type="spellStart"/>
+            <w:r>
+              <w:rPr>
+                <w:rFonts w:eastAsia="Times New Roman"/>
+                <w:lang w:val="es-AR" w:eastAsia="es-AR"/>
+              </w:rPr>
+              <w:t>ingersa</w:t>
+            </w:r>
+            <w:proofErr w:type="spellEnd"/>
+            <w:r>
+              <w:rPr>
+                <w:rFonts w:eastAsia="Times New Roman"/>
+                <w:lang w:val="es-AR" w:eastAsia="es-AR"/>
+              </w:rPr>
+              <w:t xml:space="preserve"> a la pestaña de “gestión de perfiles”</w:t>
             </w:r>
           </w:p>
           <w:p>
@@ -22599,7 +23813,23 @@
                 <w:rFonts w:eastAsia="Times New Roman"/>
                 <w:lang w:val="es-AR" w:eastAsia="es-AR"/>
               </w:rPr>
-              <w:t>Se crea un nuevo perfil, con un id, el nombre ingesado por el usuario y su código de permiso compuesto</w:t>
+              <w:t xml:space="preserve">Se crea un nuevo perfil, con un id, el nombre </w:t>
+            </w:r>
+            <w:proofErr w:type="spellStart"/>
+            <w:r>
+              <w:rPr>
+                <w:rFonts w:eastAsia="Times New Roman"/>
+                <w:lang w:val="es-AR" w:eastAsia="es-AR"/>
+              </w:rPr>
+              <w:t>ingesado</w:t>
+            </w:r>
+            <w:proofErr w:type="spellEnd"/>
+            <w:r>
+              <w:rPr>
+                <w:rFonts w:eastAsia="Times New Roman"/>
+                <w:lang w:val="es-AR" w:eastAsia="es-AR"/>
+              </w:rPr>
+              <w:t xml:space="preserve"> por el usuario y su código de permiso compuesto</w:t>
             </w:r>
           </w:p>
           <w:p>
@@ -23455,7 +24685,21 @@
         <w:rPr>
           <w:lang w:val="es-MX"/>
         </w:rPr>
-        <w:t>El administrador ingresa en “Gestion de usuarios”</w:t>
+        <w:t>El administrador ingresa en “</w:t>
+      </w:r>
+      <w:proofErr w:type="spellStart"/>
+      <w:r>
+        <w:rPr>
+          <w:lang w:val="es-MX"/>
+        </w:rPr>
+        <w:t>Gestion</w:t>
+      </w:r>
+      <w:proofErr w:type="spellEnd"/>
+      <w:r>
+        <w:rPr>
+          <w:lang w:val="es-MX"/>
+        </w:rPr>
+        <w:t xml:space="preserve"> de usuarios”</w:t>
       </w:r>
     </w:p>
     <w:p>
@@ -24367,7 +25611,23 @@
                 <w:rFonts w:eastAsia="Times New Roman"/>
                 <w:lang w:val="es-AR" w:eastAsia="es-AR"/>
               </w:rPr>
-              <w:t>El administrador ingresa a “Gestion de Usuarios”</w:t>
+              <w:t>El administrador ingresa a “</w:t>
+            </w:r>
+            <w:proofErr w:type="spellStart"/>
+            <w:r>
+              <w:rPr>
+                <w:rFonts w:eastAsia="Times New Roman"/>
+                <w:lang w:val="es-AR" w:eastAsia="es-AR"/>
+              </w:rPr>
+              <w:t>Gestion</w:t>
+            </w:r>
+            <w:proofErr w:type="spellEnd"/>
+            <w:r>
+              <w:rPr>
+                <w:rFonts w:eastAsia="Times New Roman"/>
+                <w:lang w:val="es-AR" w:eastAsia="es-AR"/>
+              </w:rPr>
+              <w:t xml:space="preserve"> de Usuarios”</w:t>
             </w:r>
             <w:r>
               <w:rPr>
@@ -24448,8 +25708,17 @@
                 <w:rFonts w:eastAsia="Times New Roman"/>
                 <w:lang w:val="es-AR" w:eastAsia="es-AR"/>
               </w:rPr>
-              <w:t xml:space="preserve"> del comboBox</w:t>
-            </w:r>
+              <w:t xml:space="preserve"> del </w:t>
+            </w:r>
+            <w:proofErr w:type="spellStart"/>
+            <w:r>
+              <w:rPr>
+                <w:rFonts w:eastAsia="Times New Roman"/>
+                <w:lang w:val="es-AR" w:eastAsia="es-AR"/>
+              </w:rPr>
+              <w:t>comboBox</w:t>
+            </w:r>
+            <w:proofErr w:type="spellEnd"/>
           </w:p>
           <w:p>
             <w:pPr>
@@ -25301,11 +26570,19 @@
           <w:lang w:val="es-MX"/>
         </w:rPr>
       </w:pPr>
-      <w:r>
-        <w:rPr>
-          <w:lang w:val="es-MX"/>
-        </w:rPr>
-        <w:t>Descripcion Funcional Crear Idioma</w:t>
+      <w:proofErr w:type="spellStart"/>
+      <w:r>
+        <w:rPr>
+          <w:lang w:val="es-MX"/>
+        </w:rPr>
+        <w:t>Descripcion</w:t>
+      </w:r>
+      <w:proofErr w:type="spellEnd"/>
+      <w:r>
+        <w:rPr>
+          <w:lang w:val="es-MX"/>
+        </w:rPr>
+        <w:t xml:space="preserve"> Funcional Crear Idioma</w:t>
       </w:r>
     </w:p>
     <w:p>
@@ -25530,6 +26807,7 @@
         <w:rPr>
           <w:b/>
           <w:bCs/>
+          <w:noProof/>
           <w:lang w:val="es-MX"/>
         </w:rPr>
         <w:drawing>
@@ -26235,6 +27513,7 @@
               </w:rPr>
               <w:t xml:space="preserve">Se crea un </w:t>
             </w:r>
+            <w:proofErr w:type="gramStart"/>
             <w:r>
               <w:rPr>
                 <w:rFonts w:eastAsia="Times New Roman"/>
@@ -26247,7 +27526,15 @@
                 <w:rFonts w:eastAsia="Times New Roman"/>
                 <w:lang w:val="es-AR" w:eastAsia="es-AR"/>
               </w:rPr>
-              <w:t>nueva.</w:t>
+              <w:t>nueva</w:t>
+            </w:r>
+            <w:proofErr w:type="gramEnd"/>
+            <w:r>
+              <w:rPr>
+                <w:rFonts w:eastAsia="Times New Roman"/>
+                <w:lang w:val="es-AR" w:eastAsia="es-AR"/>
+              </w:rPr>
+              <w:t>.</w:t>
             </w:r>
           </w:p>
         </w:tc>
@@ -26358,7 +27645,23 @@
                 <w:rFonts w:eastAsia="Times New Roman"/>
                 <w:lang w:val="es-AR" w:eastAsia="es-AR"/>
               </w:rPr>
-              <w:t>El administrador selecciona “Gestion de Idiomas”</w:t>
+              <w:t>El administrador selecciona “</w:t>
+            </w:r>
+            <w:proofErr w:type="spellStart"/>
+            <w:r>
+              <w:rPr>
+                <w:rFonts w:eastAsia="Times New Roman"/>
+                <w:lang w:val="es-AR" w:eastAsia="es-AR"/>
+              </w:rPr>
+              <w:t>Gestion</w:t>
+            </w:r>
+            <w:proofErr w:type="spellEnd"/>
+            <w:r>
+              <w:rPr>
+                <w:rFonts w:eastAsia="Times New Roman"/>
+                <w:lang w:val="es-AR" w:eastAsia="es-AR"/>
+              </w:rPr>
+              <w:t xml:space="preserve"> de Idiomas”</w:t>
             </w:r>
           </w:p>
           <w:p>
@@ -26411,7 +27714,23 @@
                 <w:rFonts w:eastAsia="Times New Roman"/>
                 <w:lang w:val="es-AR" w:eastAsia="es-AR"/>
               </w:rPr>
-              <w:t>a la derecha de cada texto una casilla vacia para ingresar el texto que le corresponde en el nuevo idioma</w:t>
+              <w:t xml:space="preserve">a la derecha de cada texto una casilla </w:t>
+            </w:r>
+            <w:proofErr w:type="spellStart"/>
+            <w:r>
+              <w:rPr>
+                <w:rFonts w:eastAsia="Times New Roman"/>
+                <w:lang w:val="es-AR" w:eastAsia="es-AR"/>
+              </w:rPr>
+              <w:t>vacia</w:t>
+            </w:r>
+            <w:proofErr w:type="spellEnd"/>
+            <w:r>
+              <w:rPr>
+                <w:rFonts w:eastAsia="Times New Roman"/>
+                <w:lang w:val="es-AR" w:eastAsia="es-AR"/>
+              </w:rPr>
+              <w:t xml:space="preserve"> para ingresar el texto que le corresponde en el nuevo idioma</w:t>
             </w:r>
           </w:p>
           <w:p>
@@ -27795,7 +29114,23 @@
                 <w:rFonts w:eastAsia="Times New Roman"/>
                 <w:lang w:val="es-AR" w:eastAsia="es-AR"/>
               </w:rPr>
-              <w:t>El administrador selecciona “Gestion de Idiomas”</w:t>
+              <w:t>El administrador selecciona “</w:t>
+            </w:r>
+            <w:proofErr w:type="spellStart"/>
+            <w:r>
+              <w:rPr>
+                <w:rFonts w:eastAsia="Times New Roman"/>
+                <w:lang w:val="es-AR" w:eastAsia="es-AR"/>
+              </w:rPr>
+              <w:t>Gestion</w:t>
+            </w:r>
+            <w:proofErr w:type="spellEnd"/>
+            <w:r>
+              <w:rPr>
+                <w:rFonts w:eastAsia="Times New Roman"/>
+                <w:lang w:val="es-AR" w:eastAsia="es-AR"/>
+              </w:rPr>
+              <w:t xml:space="preserve"> de Idiomas”</w:t>
             </w:r>
           </w:p>
           <w:p>
@@ -27855,7 +29190,23 @@
                 <w:rFonts w:eastAsia="Times New Roman"/>
                 <w:lang w:val="es-AR" w:eastAsia="es-AR"/>
               </w:rPr>
-              <w:t>, se despliega una tabla que contiene los textos de la aplicación, a la derecha de cada texto una casilla vacia para ingresar el texto que le corresponde en el nuevo idioma</w:t>
+              <w:t xml:space="preserve">, se despliega una tabla que contiene los textos de la aplicación, a la derecha de cada texto una casilla </w:t>
+            </w:r>
+            <w:proofErr w:type="spellStart"/>
+            <w:r>
+              <w:rPr>
+                <w:rFonts w:eastAsia="Times New Roman"/>
+                <w:lang w:val="es-AR" w:eastAsia="es-AR"/>
+              </w:rPr>
+              <w:t>vacia</w:t>
+            </w:r>
+            <w:proofErr w:type="spellEnd"/>
+            <w:r>
+              <w:rPr>
+                <w:rFonts w:eastAsia="Times New Roman"/>
+                <w:lang w:val="es-AR" w:eastAsia="es-AR"/>
+              </w:rPr>
+              <w:t xml:space="preserve"> para ingresar el texto que le corresponde en el nuevo idioma</w:t>
             </w:r>
           </w:p>
           <w:p>
@@ -28344,6 +29695,7 @@
       </w:pPr>
       <w:r>
         <w:rPr>
+          <w:noProof/>
           <w:lang w:val="es-AR"/>
         </w:rPr>
         <w:lastRenderedPageBreak/>
@@ -28679,16 +30031,32 @@
             <w:rPr>
               <w:sz w:val="18"/>
             </w:rPr>
-            <w:t xml:space="preserve">&lt;Logo de la </w:t>
+            <w:t xml:space="preserve">&lt;Logo de </w:t>
+          </w:r>
+          <w:proofErr w:type="gramStart"/>
+          <w:r>
+            <w:rPr>
+              <w:sz w:val="18"/>
+            </w:rPr>
+            <w:t xml:space="preserve">la </w:t>
           </w:r>
           <w:r>
             <w:t xml:space="preserve"> </w:t>
           </w:r>
+          <w:proofErr w:type="spellStart"/>
           <w:r>
             <w:rPr>
               <w:sz w:val="18"/>
             </w:rPr>
-            <w:t xml:space="preserve">Facultad&gt; </w:t>
+            <w:t>Facultad</w:t>
+          </w:r>
+          <w:proofErr w:type="spellEnd"/>
+          <w:proofErr w:type="gramEnd"/>
+          <w:r>
+            <w:rPr>
+              <w:sz w:val="18"/>
+            </w:rPr>
+            <w:t xml:space="preserve">&gt; </w:t>
           </w:r>
           <w:r>
             <w:t xml:space="preserve"> </w:t>
@@ -28734,8 +30102,13 @@
             <w:ind w:right="0" w:firstLine="0"/>
             <w:jc w:val="left"/>
           </w:pPr>
+          <w:proofErr w:type="spellStart"/>
           <w:r>
-            <w:t>Docente:  Gamboa</w:t>
+            <w:t>Docente</w:t>
+          </w:r>
+          <w:proofErr w:type="spellEnd"/>
+          <w:r>
+            <w:t>:  Gamboa</w:t>
           </w:r>
         </w:p>
       </w:tc>
@@ -28756,8 +30129,18 @@
             <w:ind w:left="5" w:right="0" w:firstLine="0"/>
             <w:jc w:val="left"/>
           </w:pPr>
+          <w:proofErr w:type="spellStart"/>
+          <w:proofErr w:type="gramStart"/>
           <w:r>
-            <w:t>Fecha  14/06/2023</w:t>
+            <w:t>Fecha</w:t>
+          </w:r>
+          <w:proofErr w:type="spellEnd"/>
+          <w:r>
+            <w:t xml:space="preserve">  14</w:t>
+          </w:r>
+          <w:proofErr w:type="gramEnd"/>
+          <w:r>
+            <w:t>/06/2023</w:t>
           </w:r>
         </w:p>
         <w:p>
@@ -28809,8 +30192,13 @@
             <w:ind w:right="0" w:firstLine="0"/>
             <w:jc w:val="left"/>
           </w:pPr>
+          <w:proofErr w:type="spellStart"/>
           <w:r>
-            <w:t xml:space="preserve">Alumno:  Zoel Ivan Villar </w:t>
+            <w:t>Alumno</w:t>
+          </w:r>
+          <w:proofErr w:type="spellEnd"/>
+          <w:r>
+            <w:t xml:space="preserve">:  Zoel Ivan Villar </w:t>
           </w:r>
         </w:p>
       </w:tc>
@@ -28830,8 +30218,13 @@
             <w:ind w:right="0" w:firstLine="0"/>
             <w:jc w:val="left"/>
           </w:pPr>
+          <w:proofErr w:type="spellStart"/>
           <w:r>
-            <w:t xml:space="preserve">Legajo:  </w:t>
+            <w:t>Legajo</w:t>
+          </w:r>
+          <w:proofErr w:type="spellEnd"/>
+          <w:r>
+            <w:t xml:space="preserve">:  </w:t>
           </w:r>
         </w:p>
       </w:tc>
@@ -28894,8 +30287,13 @@
             <w:ind w:right="0" w:firstLine="0"/>
             <w:jc w:val="left"/>
           </w:pPr>
+          <w:proofErr w:type="spellStart"/>
           <w:r>
-            <w:t>Localización: C</w:t>
+            <w:t>Localización</w:t>
+          </w:r>
+          <w:proofErr w:type="spellEnd"/>
+          <w:r>
+            <w:t>: C</w:t>
           </w:r>
         </w:p>
       </w:tc>
@@ -28915,8 +30313,13 @@
             <w:ind w:right="0" w:firstLine="0"/>
             <w:jc w:val="left"/>
           </w:pPr>
+          <w:proofErr w:type="spellStart"/>
           <w:r>
-            <w:t>Comisión: 4a</w:t>
+            <w:t>Comisión</w:t>
+          </w:r>
+          <w:proofErr w:type="spellEnd"/>
+          <w:r>
+            <w:t>: 4a</w:t>
           </w:r>
         </w:p>
       </w:tc>
@@ -28936,8 +30339,13 @@
             <w:ind w:right="0" w:firstLine="0"/>
             <w:jc w:val="left"/>
           </w:pPr>
+          <w:proofErr w:type="spellStart"/>
           <w:r>
-            <w:t>Turno: N</w:t>
+            <w:t>Turno</w:t>
+          </w:r>
+          <w:proofErr w:type="spellEnd"/>
+          <w:r>
+            <w:t>: N</w:t>
           </w:r>
         </w:p>
       </w:tc>
@@ -29047,8 +30455,18 @@
             <w:ind w:left="5" w:right="0" w:firstLine="0"/>
             <w:jc w:val="left"/>
           </w:pPr>
+          <w:proofErr w:type="spellStart"/>
+          <w:proofErr w:type="gramStart"/>
           <w:r>
-            <w:t>Versión : 1.1.1</w:t>
+            <w:t>Versión</w:t>
+          </w:r>
+          <w:proofErr w:type="spellEnd"/>
+          <w:r>
+            <w:t xml:space="preserve"> :</w:t>
+          </w:r>
+          <w:proofErr w:type="gramEnd"/>
+          <w:r>
+            <w:t xml:space="preserve"> 1.1.1</w:t>
           </w:r>
         </w:p>
       </w:tc>
@@ -29097,8 +30515,16 @@
             <w:rPr>
               <w:sz w:val="18"/>
             </w:rPr>
-            <w:t>Desarrollo 1ra entrega</w:t>
+            <w:t xml:space="preserve">Desarrollo 1ra </w:t>
           </w:r>
+          <w:proofErr w:type="spellStart"/>
+          <w:r>
+            <w:rPr>
+              <w:sz w:val="18"/>
+            </w:rPr>
+            <w:t>entrega</w:t>
+          </w:r>
+          <w:proofErr w:type="spellEnd"/>
         </w:p>
       </w:tc>
       <w:tc>
@@ -33553,15 +34979,6 @@
 </file>
 
 <file path=customXml/item1.xml><?xml version="1.0" encoding="utf-8"?>
-<?mso-contentType ?>
-<FormTemplates xmlns="http://schemas.microsoft.com/sharepoint/v3/contenttype/forms">
-  <Display>DocumentLibraryForm</Display>
-  <Edit>DocumentLibraryForm</Edit>
-  <New>DocumentLibraryForm</New>
-</FormTemplates>
-</file>
-
-<file path=customXml/item2.xml><?xml version="1.0" encoding="utf-8"?>
 <ct:contentTypeSchema xmlns:ct="http://schemas.microsoft.com/office/2006/metadata/contentType" xmlns:ma="http://schemas.microsoft.com/office/2006/metadata/properties/metaAttributes" ct:_="" ma:_="" ma:contentTypeName="Document" ma:contentTypeID="0x0101005B3C8BEECB549A47B91491AF0521BE0D" ma:contentTypeVersion="5" ma:contentTypeDescription="Create a new document." ma:contentTypeScope="" ma:versionID="cde6048b06c59cf3e1990cd0685ad899">
   <xsd:schema xmlns:xsd="http://www.w3.org/2001/XMLSchema" xmlns:xs="http://www.w3.org/2001/XMLSchema" xmlns:p="http://schemas.microsoft.com/office/2006/metadata/properties" xmlns:ns3="f9383dc1-9d95-4af0-b70e-7f34577e96c9" targetNamespace="http://schemas.microsoft.com/office/2006/metadata/properties" ma:root="true" ma:fieldsID="4c884ee29544a4e4f2591b01ca937754" ns3:_="">
     <xsd:import namespace="f9383dc1-9d95-4af0-b70e-7f34577e96c9"/>
@@ -33713,10 +35130,19 @@
 </ct:contentTypeSchema>
 </file>
 
-<file path=customXml/item3.xml><?xml version="1.0" encoding="utf-8"?>
+<file path=customXml/item2.xml><?xml version="1.0" encoding="utf-8"?>
 <p:properties xmlns:p="http://schemas.microsoft.com/office/2006/metadata/properties" xmlns:xsi="http://www.w3.org/2001/XMLSchema-instance" xmlns:pc="http://schemas.microsoft.com/office/infopath/2007/PartnerControls">
   <documentManagement/>
 </p:properties>
+</file>
+
+<file path=customXml/item3.xml><?xml version="1.0" encoding="utf-8"?>
+<?mso-contentType ?>
+<FormTemplates xmlns="http://schemas.microsoft.com/sharepoint/v3/contenttype/forms">
+  <Display>DocumentLibraryForm</Display>
+  <Edit>DocumentLibraryForm</Edit>
+  <New>DocumentLibraryForm</New>
+</FormTemplates>
 </file>
 
 <file path=customXml/item4.xml><?xml version="1.0" encoding="utf-8"?>
@@ -33724,14 +35150,6 @@
 </file>
 
 <file path=customXml/itemProps1.xml><?xml version="1.0" encoding="utf-8"?>
-<ds:datastoreItem xmlns:ds="http://schemas.openxmlformats.org/officeDocument/2006/customXml" ds:itemID="{38240272-D8AE-40EA-811D-89C5B8EEB41C}">
-  <ds:schemaRefs>
-    <ds:schemaRef ds:uri="http://schemas.microsoft.com/sharepoint/v3/contenttype/forms"/>
-  </ds:schemaRefs>
-</ds:datastoreItem>
-</file>
-
-<file path=customXml/itemProps2.xml><?xml version="1.0" encoding="utf-8"?>
 <ds:datastoreItem xmlns:ds="http://schemas.openxmlformats.org/officeDocument/2006/customXml" ds:itemID="{A18C2EE7-6C4A-4E21-BB93-594BBFD321AF}">
   <ds:schemaRefs>
     <ds:schemaRef ds:uri="http://schemas.microsoft.com/office/2006/metadata/contentType"/>
@@ -33749,11 +35167,19 @@
 </ds:datastoreItem>
 </file>
 
-<file path=customXml/itemProps3.xml><?xml version="1.0" encoding="utf-8"?>
+<file path=customXml/itemProps2.xml><?xml version="1.0" encoding="utf-8"?>
 <ds:datastoreItem xmlns:ds="http://schemas.openxmlformats.org/officeDocument/2006/customXml" ds:itemID="{6CD87B54-9BA0-4F20-8356-E8DB40C86BFD}">
   <ds:schemaRefs>
     <ds:schemaRef ds:uri="http://schemas.microsoft.com/office/2006/metadata/properties"/>
     <ds:schemaRef ds:uri="http://schemas.microsoft.com/office/infopath/2007/PartnerControls"/>
+  </ds:schemaRefs>
+</ds:datastoreItem>
+</file>
+
+<file path=customXml/itemProps3.xml><?xml version="1.0" encoding="utf-8"?>
+<ds:datastoreItem xmlns:ds="http://schemas.openxmlformats.org/officeDocument/2006/customXml" ds:itemID="{38240272-D8AE-40EA-811D-89C5B8EEB41C}">
+  <ds:schemaRefs>
+    <ds:schemaRef ds:uri="http://schemas.microsoft.com/sharepoint/v3/contenttype/forms"/>
   </ds:schemaRefs>
 </ds:datastoreItem>
 </file>

</xml_diff>